<commit_message>
BAP raporu Ek-3 haricinde bitti.
</commit_message>
<xml_diff>
--- a/IMMD BAP/BAP 1. Gelişme Raporu/Ek.6. Değerlendirme.docx
+++ b/IMMD BAP/BAP 1. Gelişme Raporu/Ek.6. Değerlendirme.docx
@@ -55,25 +55,2874 @@
         <w:spacing w:after="120" w:line="360" w:lineRule="auto"/>
         <w:jc w:val="both"/>
         <w:rPr>
+          <w:rFonts w:ascii="Arial" w:eastAsia="Times New Roman" w:hAnsi="Arial" w:cs="Arial"/>
+          <w:sz w:val="24"/>
+          <w:szCs w:val="24"/>
+          <w:lang w:eastAsia="tr-TR"/>
+        </w:rPr>
+      </w:pPr>
+      <w:r>
+        <w:rPr>
+          <w:rFonts w:ascii="Arial" w:eastAsia="Times New Roman" w:hAnsi="Arial" w:cs="Arial"/>
+          <w:sz w:val="24"/>
+          <w:szCs w:val="24"/>
+          <w:lang w:eastAsia="tr-TR"/>
+        </w:rPr>
+        <w:t>Proje iş-zaman planı ve iş paketleri aşağıda gösterilmiştir. Proje kapsamında bu iş paketlerinden A, B, C ve D paketleri tamamlanmıştır.</w:t>
+      </w:r>
+    </w:p>
+    <w:p>
+      <w:pPr>
+        <w:spacing w:after="120" w:line="360" w:lineRule="auto"/>
+        <w:jc w:val="both"/>
+        <w:rPr>
           <w:rFonts w:ascii="Arial" w:hAnsi="Arial" w:cs="Arial"/>
+          <w:b/>
+          <w:bCs/>
+          <w:color w:val="000000"/>
           <w:sz w:val="24"/>
           <w:szCs w:val="24"/>
         </w:rPr>
       </w:pPr>
-    </w:p>
-    <w:p>
-      <w:pPr>
+      <w:bookmarkStart w:id="0" w:name="_GoBack"/>
+      <w:bookmarkEnd w:id="0"/>
+      <w:r>
         <w:rPr>
           <w:rFonts w:ascii="Arial" w:hAnsi="Arial" w:cs="Arial"/>
+          <w:b/>
+          <w:bCs/>
+          <w:color w:val="000000"/>
           <w:sz w:val="24"/>
           <w:szCs w:val="24"/>
         </w:rPr>
-      </w:pPr>
+        <w:t>İş-zaman Planı</w:t>
+      </w:r>
     </w:p>
+    <w:tbl>
+      <w:tblPr>
+        <w:tblStyle w:val="TableGrid"/>
+        <w:tblW w:w="0" w:type="auto"/>
+        <w:jc w:val="center"/>
+        <w:tblLook w:val="04A0" w:firstRow="1" w:lastRow="0" w:firstColumn="1" w:lastColumn="0" w:noHBand="0" w:noVBand="1"/>
+      </w:tblPr>
+      <w:tblGrid>
+        <w:gridCol w:w="1101"/>
+        <w:gridCol w:w="567"/>
+        <w:gridCol w:w="567"/>
+        <w:gridCol w:w="567"/>
+        <w:gridCol w:w="567"/>
+        <w:gridCol w:w="567"/>
+        <w:gridCol w:w="567"/>
+        <w:gridCol w:w="567"/>
+        <w:gridCol w:w="567"/>
+        <w:gridCol w:w="567"/>
+        <w:gridCol w:w="567"/>
+        <w:gridCol w:w="567"/>
+        <w:gridCol w:w="567"/>
+      </w:tblGrid>
+      <w:tr>
+        <w:trPr>
+          <w:jc w:val="center"/>
+        </w:trPr>
+        <w:tc>
+          <w:tcPr>
+            <w:tcW w:w="1101" w:type="dxa"/>
+          </w:tcPr>
+          <w:p>
+            <w:pPr>
+              <w:spacing w:after="120" w:line="360" w:lineRule="auto"/>
+              <w:jc w:val="both"/>
+              <w:rPr>
+                <w:rFonts w:ascii="Arial" w:hAnsi="Arial" w:cs="Arial"/>
+                <w:bCs/>
+                <w:color w:val="000000"/>
+                <w:sz w:val="24"/>
+                <w:szCs w:val="24"/>
+              </w:rPr>
+            </w:pPr>
+          </w:p>
+        </w:tc>
+        <w:tc>
+          <w:tcPr>
+            <w:tcW w:w="6804" w:type="dxa"/>
+            <w:gridSpan w:val="12"/>
+          </w:tcPr>
+          <w:p>
+            <w:pPr>
+              <w:spacing w:after="120" w:line="360" w:lineRule="auto"/>
+              <w:jc w:val="both"/>
+              <w:rPr>
+                <w:rFonts w:ascii="Arial" w:hAnsi="Arial" w:cs="Arial"/>
+                <w:bCs/>
+                <w:color w:val="000000"/>
+                <w:sz w:val="24"/>
+                <w:szCs w:val="24"/>
+              </w:rPr>
+            </w:pPr>
+            <w:r>
+              <w:rPr>
+                <w:rFonts w:ascii="Arial" w:hAnsi="Arial" w:cs="Arial"/>
+                <w:bCs/>
+                <w:color w:val="000000"/>
+                <w:sz w:val="24"/>
+                <w:szCs w:val="24"/>
+              </w:rPr>
+              <w:t>Aylar</w:t>
+            </w:r>
+          </w:p>
+        </w:tc>
+      </w:tr>
+      <w:tr>
+        <w:trPr>
+          <w:jc w:val="center"/>
+        </w:trPr>
+        <w:tc>
+          <w:tcPr>
+            <w:tcW w:w="1101" w:type="dxa"/>
+          </w:tcPr>
+          <w:p>
+            <w:pPr>
+              <w:spacing w:after="120" w:line="360" w:lineRule="auto"/>
+              <w:jc w:val="both"/>
+              <w:rPr>
+                <w:rFonts w:ascii="Arial" w:hAnsi="Arial" w:cs="Arial"/>
+                <w:bCs/>
+                <w:color w:val="000000"/>
+                <w:sz w:val="24"/>
+                <w:szCs w:val="24"/>
+              </w:rPr>
+            </w:pPr>
+            <w:r>
+              <w:rPr>
+                <w:rFonts w:ascii="Arial" w:hAnsi="Arial" w:cs="Arial"/>
+                <w:bCs/>
+                <w:color w:val="000000"/>
+                <w:sz w:val="24"/>
+                <w:szCs w:val="24"/>
+              </w:rPr>
+              <w:t>İş paketi</w:t>
+            </w:r>
+          </w:p>
+        </w:tc>
+        <w:tc>
+          <w:tcPr>
+            <w:tcW w:w="567" w:type="dxa"/>
+          </w:tcPr>
+          <w:p>
+            <w:pPr>
+              <w:spacing w:after="120" w:line="360" w:lineRule="auto"/>
+              <w:jc w:val="both"/>
+              <w:rPr>
+                <w:rFonts w:ascii="Arial" w:hAnsi="Arial" w:cs="Arial"/>
+                <w:bCs/>
+                <w:color w:val="000000"/>
+                <w:sz w:val="24"/>
+                <w:szCs w:val="24"/>
+              </w:rPr>
+            </w:pPr>
+            <w:r>
+              <w:rPr>
+                <w:rFonts w:ascii="Arial" w:hAnsi="Arial" w:cs="Arial"/>
+                <w:bCs/>
+                <w:color w:val="000000"/>
+                <w:sz w:val="24"/>
+                <w:szCs w:val="24"/>
+              </w:rPr>
+              <w:t>1</w:t>
+            </w:r>
+          </w:p>
+        </w:tc>
+        <w:tc>
+          <w:tcPr>
+            <w:tcW w:w="567" w:type="dxa"/>
+          </w:tcPr>
+          <w:p>
+            <w:pPr>
+              <w:spacing w:after="120" w:line="360" w:lineRule="auto"/>
+              <w:jc w:val="both"/>
+              <w:rPr>
+                <w:rFonts w:ascii="Arial" w:hAnsi="Arial" w:cs="Arial"/>
+                <w:bCs/>
+                <w:color w:val="000000"/>
+                <w:sz w:val="24"/>
+                <w:szCs w:val="24"/>
+              </w:rPr>
+            </w:pPr>
+            <w:r>
+              <w:rPr>
+                <w:rFonts w:ascii="Arial" w:hAnsi="Arial" w:cs="Arial"/>
+                <w:bCs/>
+                <w:color w:val="000000"/>
+                <w:sz w:val="24"/>
+                <w:szCs w:val="24"/>
+              </w:rPr>
+              <w:t>2</w:t>
+            </w:r>
+          </w:p>
+        </w:tc>
+        <w:tc>
+          <w:tcPr>
+            <w:tcW w:w="567" w:type="dxa"/>
+          </w:tcPr>
+          <w:p>
+            <w:pPr>
+              <w:spacing w:after="120" w:line="360" w:lineRule="auto"/>
+              <w:jc w:val="both"/>
+              <w:rPr>
+                <w:rFonts w:ascii="Arial" w:hAnsi="Arial" w:cs="Arial"/>
+                <w:bCs/>
+                <w:color w:val="000000"/>
+                <w:sz w:val="24"/>
+                <w:szCs w:val="24"/>
+              </w:rPr>
+            </w:pPr>
+            <w:r>
+              <w:rPr>
+                <w:rFonts w:ascii="Arial" w:hAnsi="Arial" w:cs="Arial"/>
+                <w:bCs/>
+                <w:color w:val="000000"/>
+                <w:sz w:val="24"/>
+                <w:szCs w:val="24"/>
+              </w:rPr>
+              <w:t>3</w:t>
+            </w:r>
+          </w:p>
+        </w:tc>
+        <w:tc>
+          <w:tcPr>
+            <w:tcW w:w="567" w:type="dxa"/>
+          </w:tcPr>
+          <w:p>
+            <w:pPr>
+              <w:spacing w:after="120" w:line="360" w:lineRule="auto"/>
+              <w:jc w:val="both"/>
+              <w:rPr>
+                <w:rFonts w:ascii="Arial" w:hAnsi="Arial" w:cs="Arial"/>
+                <w:bCs/>
+                <w:color w:val="000000"/>
+                <w:sz w:val="24"/>
+                <w:szCs w:val="24"/>
+              </w:rPr>
+            </w:pPr>
+            <w:r>
+              <w:rPr>
+                <w:rFonts w:ascii="Arial" w:hAnsi="Arial" w:cs="Arial"/>
+                <w:bCs/>
+                <w:color w:val="000000"/>
+                <w:sz w:val="24"/>
+                <w:szCs w:val="24"/>
+              </w:rPr>
+              <w:t>4</w:t>
+            </w:r>
+          </w:p>
+        </w:tc>
+        <w:tc>
+          <w:tcPr>
+            <w:tcW w:w="567" w:type="dxa"/>
+          </w:tcPr>
+          <w:p>
+            <w:pPr>
+              <w:spacing w:after="120" w:line="360" w:lineRule="auto"/>
+              <w:jc w:val="both"/>
+              <w:rPr>
+                <w:rFonts w:ascii="Arial" w:hAnsi="Arial" w:cs="Arial"/>
+                <w:bCs/>
+                <w:color w:val="000000"/>
+                <w:sz w:val="24"/>
+                <w:szCs w:val="24"/>
+              </w:rPr>
+            </w:pPr>
+            <w:r>
+              <w:rPr>
+                <w:rFonts w:ascii="Arial" w:hAnsi="Arial" w:cs="Arial"/>
+                <w:bCs/>
+                <w:color w:val="000000"/>
+                <w:sz w:val="24"/>
+                <w:szCs w:val="24"/>
+              </w:rPr>
+              <w:t>5</w:t>
+            </w:r>
+          </w:p>
+        </w:tc>
+        <w:tc>
+          <w:tcPr>
+            <w:tcW w:w="567" w:type="dxa"/>
+          </w:tcPr>
+          <w:p>
+            <w:pPr>
+              <w:spacing w:after="120" w:line="360" w:lineRule="auto"/>
+              <w:jc w:val="both"/>
+              <w:rPr>
+                <w:rFonts w:ascii="Arial" w:hAnsi="Arial" w:cs="Arial"/>
+                <w:bCs/>
+                <w:color w:val="000000"/>
+                <w:sz w:val="24"/>
+                <w:szCs w:val="24"/>
+              </w:rPr>
+            </w:pPr>
+            <w:r>
+              <w:rPr>
+                <w:rFonts w:ascii="Arial" w:hAnsi="Arial" w:cs="Arial"/>
+                <w:bCs/>
+                <w:color w:val="000000"/>
+                <w:sz w:val="24"/>
+                <w:szCs w:val="24"/>
+              </w:rPr>
+              <w:t>6</w:t>
+            </w:r>
+          </w:p>
+        </w:tc>
+        <w:tc>
+          <w:tcPr>
+            <w:tcW w:w="567" w:type="dxa"/>
+          </w:tcPr>
+          <w:p>
+            <w:pPr>
+              <w:spacing w:after="120" w:line="360" w:lineRule="auto"/>
+              <w:jc w:val="both"/>
+              <w:rPr>
+                <w:rFonts w:ascii="Arial" w:hAnsi="Arial" w:cs="Arial"/>
+                <w:bCs/>
+                <w:color w:val="000000"/>
+                <w:sz w:val="24"/>
+                <w:szCs w:val="24"/>
+              </w:rPr>
+            </w:pPr>
+            <w:r>
+              <w:rPr>
+                <w:rFonts w:ascii="Arial" w:hAnsi="Arial" w:cs="Arial"/>
+                <w:bCs/>
+                <w:color w:val="000000"/>
+                <w:sz w:val="24"/>
+                <w:szCs w:val="24"/>
+              </w:rPr>
+              <w:t>7</w:t>
+            </w:r>
+          </w:p>
+        </w:tc>
+        <w:tc>
+          <w:tcPr>
+            <w:tcW w:w="567" w:type="dxa"/>
+          </w:tcPr>
+          <w:p>
+            <w:pPr>
+              <w:spacing w:after="120" w:line="360" w:lineRule="auto"/>
+              <w:jc w:val="both"/>
+              <w:rPr>
+                <w:rFonts w:ascii="Arial" w:hAnsi="Arial" w:cs="Arial"/>
+                <w:bCs/>
+                <w:color w:val="000000"/>
+                <w:sz w:val="24"/>
+                <w:szCs w:val="24"/>
+              </w:rPr>
+            </w:pPr>
+            <w:r>
+              <w:rPr>
+                <w:rFonts w:ascii="Arial" w:hAnsi="Arial" w:cs="Arial"/>
+                <w:bCs/>
+                <w:color w:val="000000"/>
+                <w:sz w:val="24"/>
+                <w:szCs w:val="24"/>
+              </w:rPr>
+              <w:t>8</w:t>
+            </w:r>
+          </w:p>
+        </w:tc>
+        <w:tc>
+          <w:tcPr>
+            <w:tcW w:w="567" w:type="dxa"/>
+          </w:tcPr>
+          <w:p>
+            <w:pPr>
+              <w:spacing w:after="120" w:line="360" w:lineRule="auto"/>
+              <w:jc w:val="both"/>
+              <w:rPr>
+                <w:rFonts w:ascii="Arial" w:hAnsi="Arial" w:cs="Arial"/>
+                <w:bCs/>
+                <w:color w:val="000000"/>
+                <w:sz w:val="24"/>
+                <w:szCs w:val="24"/>
+              </w:rPr>
+            </w:pPr>
+            <w:r>
+              <w:rPr>
+                <w:rFonts w:ascii="Arial" w:hAnsi="Arial" w:cs="Arial"/>
+                <w:bCs/>
+                <w:color w:val="000000"/>
+                <w:sz w:val="24"/>
+                <w:szCs w:val="24"/>
+              </w:rPr>
+              <w:t>9</w:t>
+            </w:r>
+          </w:p>
+        </w:tc>
+        <w:tc>
+          <w:tcPr>
+            <w:tcW w:w="567" w:type="dxa"/>
+          </w:tcPr>
+          <w:p>
+            <w:pPr>
+              <w:spacing w:after="120" w:line="360" w:lineRule="auto"/>
+              <w:jc w:val="both"/>
+              <w:rPr>
+                <w:rFonts w:ascii="Arial" w:hAnsi="Arial" w:cs="Arial"/>
+                <w:bCs/>
+                <w:color w:val="000000"/>
+                <w:sz w:val="24"/>
+                <w:szCs w:val="24"/>
+              </w:rPr>
+            </w:pPr>
+            <w:r>
+              <w:rPr>
+                <w:rFonts w:ascii="Arial" w:hAnsi="Arial" w:cs="Arial"/>
+                <w:bCs/>
+                <w:color w:val="000000"/>
+                <w:sz w:val="24"/>
+                <w:szCs w:val="24"/>
+              </w:rPr>
+              <w:t>10</w:t>
+            </w:r>
+          </w:p>
+        </w:tc>
+        <w:tc>
+          <w:tcPr>
+            <w:tcW w:w="567" w:type="dxa"/>
+          </w:tcPr>
+          <w:p>
+            <w:pPr>
+              <w:spacing w:after="120" w:line="360" w:lineRule="auto"/>
+              <w:jc w:val="both"/>
+              <w:rPr>
+                <w:rFonts w:ascii="Arial" w:hAnsi="Arial" w:cs="Arial"/>
+                <w:bCs/>
+                <w:color w:val="000000"/>
+                <w:sz w:val="24"/>
+                <w:szCs w:val="24"/>
+              </w:rPr>
+            </w:pPr>
+            <w:r>
+              <w:rPr>
+                <w:rFonts w:ascii="Arial" w:hAnsi="Arial" w:cs="Arial"/>
+                <w:bCs/>
+                <w:color w:val="000000"/>
+                <w:sz w:val="24"/>
+                <w:szCs w:val="24"/>
+              </w:rPr>
+              <w:t>11</w:t>
+            </w:r>
+          </w:p>
+        </w:tc>
+        <w:tc>
+          <w:tcPr>
+            <w:tcW w:w="567" w:type="dxa"/>
+          </w:tcPr>
+          <w:p>
+            <w:pPr>
+              <w:spacing w:after="120" w:line="360" w:lineRule="auto"/>
+              <w:jc w:val="both"/>
+              <w:rPr>
+                <w:rFonts w:ascii="Arial" w:hAnsi="Arial" w:cs="Arial"/>
+                <w:bCs/>
+                <w:color w:val="000000"/>
+                <w:sz w:val="24"/>
+                <w:szCs w:val="24"/>
+              </w:rPr>
+            </w:pPr>
+            <w:r>
+              <w:rPr>
+                <w:rFonts w:ascii="Arial" w:hAnsi="Arial" w:cs="Arial"/>
+                <w:bCs/>
+                <w:color w:val="000000"/>
+                <w:sz w:val="24"/>
+                <w:szCs w:val="24"/>
+              </w:rPr>
+              <w:t>12</w:t>
+            </w:r>
+          </w:p>
+        </w:tc>
+      </w:tr>
+      <w:tr>
+        <w:trPr>
+          <w:jc w:val="center"/>
+        </w:trPr>
+        <w:tc>
+          <w:tcPr>
+            <w:tcW w:w="1101" w:type="dxa"/>
+          </w:tcPr>
+          <w:p>
+            <w:pPr>
+              <w:spacing w:after="120" w:line="360" w:lineRule="auto"/>
+              <w:jc w:val="both"/>
+              <w:rPr>
+                <w:rFonts w:ascii="Arial" w:hAnsi="Arial" w:cs="Arial"/>
+                <w:bCs/>
+                <w:color w:val="000000"/>
+                <w:sz w:val="24"/>
+                <w:szCs w:val="24"/>
+              </w:rPr>
+            </w:pPr>
+            <w:r>
+              <w:rPr>
+                <w:rFonts w:ascii="Arial" w:hAnsi="Arial" w:cs="Arial"/>
+                <w:bCs/>
+                <w:color w:val="000000"/>
+                <w:sz w:val="24"/>
+                <w:szCs w:val="24"/>
+              </w:rPr>
+              <w:t>A</w:t>
+            </w:r>
+          </w:p>
+        </w:tc>
+        <w:tc>
+          <w:tcPr>
+            <w:tcW w:w="567" w:type="dxa"/>
+            <w:shd w:val="clear" w:color="auto" w:fill="002060"/>
+          </w:tcPr>
+          <w:p>
+            <w:pPr>
+              <w:spacing w:after="120" w:line="360" w:lineRule="auto"/>
+              <w:jc w:val="both"/>
+              <w:rPr>
+                <w:rFonts w:ascii="Arial" w:hAnsi="Arial" w:cs="Arial"/>
+                <w:b/>
+                <w:bCs/>
+                <w:color w:val="000000"/>
+                <w:sz w:val="24"/>
+                <w:szCs w:val="24"/>
+              </w:rPr>
+            </w:pPr>
+          </w:p>
+        </w:tc>
+        <w:tc>
+          <w:tcPr>
+            <w:tcW w:w="567" w:type="dxa"/>
+            <w:shd w:val="clear" w:color="auto" w:fill="002060"/>
+          </w:tcPr>
+          <w:p>
+            <w:pPr>
+              <w:spacing w:after="120" w:line="360" w:lineRule="auto"/>
+              <w:jc w:val="both"/>
+              <w:rPr>
+                <w:rFonts w:ascii="Arial" w:hAnsi="Arial" w:cs="Arial"/>
+                <w:b/>
+                <w:bCs/>
+                <w:color w:val="000000"/>
+                <w:sz w:val="24"/>
+                <w:szCs w:val="24"/>
+              </w:rPr>
+            </w:pPr>
+          </w:p>
+        </w:tc>
+        <w:tc>
+          <w:tcPr>
+            <w:tcW w:w="567" w:type="dxa"/>
+          </w:tcPr>
+          <w:p>
+            <w:pPr>
+              <w:spacing w:after="120" w:line="360" w:lineRule="auto"/>
+              <w:jc w:val="both"/>
+              <w:rPr>
+                <w:rFonts w:ascii="Arial" w:hAnsi="Arial" w:cs="Arial"/>
+                <w:b/>
+                <w:bCs/>
+                <w:color w:val="000000"/>
+                <w:sz w:val="24"/>
+                <w:szCs w:val="24"/>
+              </w:rPr>
+            </w:pPr>
+          </w:p>
+        </w:tc>
+        <w:tc>
+          <w:tcPr>
+            <w:tcW w:w="567" w:type="dxa"/>
+          </w:tcPr>
+          <w:p>
+            <w:pPr>
+              <w:spacing w:after="120" w:line="360" w:lineRule="auto"/>
+              <w:jc w:val="both"/>
+              <w:rPr>
+                <w:rFonts w:ascii="Arial" w:hAnsi="Arial" w:cs="Arial"/>
+                <w:b/>
+                <w:bCs/>
+                <w:color w:val="000000"/>
+                <w:sz w:val="24"/>
+                <w:szCs w:val="24"/>
+              </w:rPr>
+            </w:pPr>
+          </w:p>
+        </w:tc>
+        <w:tc>
+          <w:tcPr>
+            <w:tcW w:w="567" w:type="dxa"/>
+          </w:tcPr>
+          <w:p>
+            <w:pPr>
+              <w:spacing w:after="120" w:line="360" w:lineRule="auto"/>
+              <w:jc w:val="both"/>
+              <w:rPr>
+                <w:rFonts w:ascii="Arial" w:hAnsi="Arial" w:cs="Arial"/>
+                <w:b/>
+                <w:bCs/>
+                <w:color w:val="000000"/>
+                <w:sz w:val="24"/>
+                <w:szCs w:val="24"/>
+              </w:rPr>
+            </w:pPr>
+          </w:p>
+        </w:tc>
+        <w:tc>
+          <w:tcPr>
+            <w:tcW w:w="567" w:type="dxa"/>
+          </w:tcPr>
+          <w:p>
+            <w:pPr>
+              <w:spacing w:after="120" w:line="360" w:lineRule="auto"/>
+              <w:jc w:val="both"/>
+              <w:rPr>
+                <w:rFonts w:ascii="Arial" w:hAnsi="Arial" w:cs="Arial"/>
+                <w:b/>
+                <w:bCs/>
+                <w:color w:val="000000"/>
+                <w:sz w:val="24"/>
+                <w:szCs w:val="24"/>
+              </w:rPr>
+            </w:pPr>
+          </w:p>
+        </w:tc>
+        <w:tc>
+          <w:tcPr>
+            <w:tcW w:w="567" w:type="dxa"/>
+          </w:tcPr>
+          <w:p>
+            <w:pPr>
+              <w:spacing w:after="120" w:line="360" w:lineRule="auto"/>
+              <w:jc w:val="both"/>
+              <w:rPr>
+                <w:rFonts w:ascii="Arial" w:hAnsi="Arial" w:cs="Arial"/>
+                <w:b/>
+                <w:bCs/>
+                <w:color w:val="000000"/>
+                <w:sz w:val="24"/>
+                <w:szCs w:val="24"/>
+              </w:rPr>
+            </w:pPr>
+          </w:p>
+        </w:tc>
+        <w:tc>
+          <w:tcPr>
+            <w:tcW w:w="567" w:type="dxa"/>
+          </w:tcPr>
+          <w:p>
+            <w:pPr>
+              <w:spacing w:after="120" w:line="360" w:lineRule="auto"/>
+              <w:jc w:val="both"/>
+              <w:rPr>
+                <w:rFonts w:ascii="Arial" w:hAnsi="Arial" w:cs="Arial"/>
+                <w:b/>
+                <w:bCs/>
+                <w:color w:val="000000"/>
+                <w:sz w:val="24"/>
+                <w:szCs w:val="24"/>
+              </w:rPr>
+            </w:pPr>
+          </w:p>
+        </w:tc>
+        <w:tc>
+          <w:tcPr>
+            <w:tcW w:w="567" w:type="dxa"/>
+          </w:tcPr>
+          <w:p>
+            <w:pPr>
+              <w:spacing w:after="120" w:line="360" w:lineRule="auto"/>
+              <w:jc w:val="both"/>
+              <w:rPr>
+                <w:rFonts w:ascii="Arial" w:hAnsi="Arial" w:cs="Arial"/>
+                <w:b/>
+                <w:bCs/>
+                <w:color w:val="000000"/>
+                <w:sz w:val="24"/>
+                <w:szCs w:val="24"/>
+              </w:rPr>
+            </w:pPr>
+          </w:p>
+        </w:tc>
+        <w:tc>
+          <w:tcPr>
+            <w:tcW w:w="567" w:type="dxa"/>
+          </w:tcPr>
+          <w:p>
+            <w:pPr>
+              <w:spacing w:after="120" w:line="360" w:lineRule="auto"/>
+              <w:jc w:val="both"/>
+              <w:rPr>
+                <w:rFonts w:ascii="Arial" w:hAnsi="Arial" w:cs="Arial"/>
+                <w:b/>
+                <w:bCs/>
+                <w:color w:val="000000"/>
+                <w:sz w:val="24"/>
+                <w:szCs w:val="24"/>
+              </w:rPr>
+            </w:pPr>
+          </w:p>
+        </w:tc>
+        <w:tc>
+          <w:tcPr>
+            <w:tcW w:w="567" w:type="dxa"/>
+          </w:tcPr>
+          <w:p>
+            <w:pPr>
+              <w:spacing w:after="120" w:line="360" w:lineRule="auto"/>
+              <w:jc w:val="both"/>
+              <w:rPr>
+                <w:rFonts w:ascii="Arial" w:hAnsi="Arial" w:cs="Arial"/>
+                <w:b/>
+                <w:bCs/>
+                <w:color w:val="000000"/>
+                <w:sz w:val="24"/>
+                <w:szCs w:val="24"/>
+              </w:rPr>
+            </w:pPr>
+          </w:p>
+        </w:tc>
+        <w:tc>
+          <w:tcPr>
+            <w:tcW w:w="567" w:type="dxa"/>
+          </w:tcPr>
+          <w:p>
+            <w:pPr>
+              <w:spacing w:after="120" w:line="360" w:lineRule="auto"/>
+              <w:jc w:val="both"/>
+              <w:rPr>
+                <w:rFonts w:ascii="Arial" w:hAnsi="Arial" w:cs="Arial"/>
+                <w:b/>
+                <w:bCs/>
+                <w:color w:val="000000"/>
+                <w:sz w:val="24"/>
+                <w:szCs w:val="24"/>
+              </w:rPr>
+            </w:pPr>
+          </w:p>
+        </w:tc>
+      </w:tr>
+      <w:tr>
+        <w:trPr>
+          <w:jc w:val="center"/>
+        </w:trPr>
+        <w:tc>
+          <w:tcPr>
+            <w:tcW w:w="1101" w:type="dxa"/>
+          </w:tcPr>
+          <w:p>
+            <w:pPr>
+              <w:spacing w:after="120" w:line="360" w:lineRule="auto"/>
+              <w:jc w:val="both"/>
+              <w:rPr>
+                <w:rFonts w:ascii="Arial" w:hAnsi="Arial" w:cs="Arial"/>
+                <w:bCs/>
+                <w:color w:val="000000"/>
+                <w:sz w:val="24"/>
+                <w:szCs w:val="24"/>
+              </w:rPr>
+            </w:pPr>
+            <w:r>
+              <w:rPr>
+                <w:rFonts w:ascii="Arial" w:hAnsi="Arial" w:cs="Arial"/>
+                <w:bCs/>
+                <w:color w:val="000000"/>
+                <w:sz w:val="24"/>
+                <w:szCs w:val="24"/>
+              </w:rPr>
+              <w:t>B</w:t>
+            </w:r>
+          </w:p>
+        </w:tc>
+        <w:tc>
+          <w:tcPr>
+            <w:tcW w:w="567" w:type="dxa"/>
+          </w:tcPr>
+          <w:p>
+            <w:pPr>
+              <w:spacing w:after="120" w:line="360" w:lineRule="auto"/>
+              <w:jc w:val="both"/>
+              <w:rPr>
+                <w:rFonts w:ascii="Arial" w:hAnsi="Arial" w:cs="Arial"/>
+                <w:b/>
+                <w:bCs/>
+                <w:color w:val="000000"/>
+                <w:sz w:val="24"/>
+                <w:szCs w:val="24"/>
+              </w:rPr>
+            </w:pPr>
+          </w:p>
+        </w:tc>
+        <w:tc>
+          <w:tcPr>
+            <w:tcW w:w="567" w:type="dxa"/>
+            <w:shd w:val="clear" w:color="auto" w:fill="002060"/>
+          </w:tcPr>
+          <w:p>
+            <w:pPr>
+              <w:spacing w:after="120" w:line="360" w:lineRule="auto"/>
+              <w:jc w:val="both"/>
+              <w:rPr>
+                <w:rFonts w:ascii="Arial" w:hAnsi="Arial" w:cs="Arial"/>
+                <w:b/>
+                <w:bCs/>
+                <w:color w:val="000000"/>
+                <w:sz w:val="24"/>
+                <w:szCs w:val="24"/>
+              </w:rPr>
+            </w:pPr>
+          </w:p>
+        </w:tc>
+        <w:tc>
+          <w:tcPr>
+            <w:tcW w:w="567" w:type="dxa"/>
+            <w:shd w:val="clear" w:color="auto" w:fill="002060"/>
+          </w:tcPr>
+          <w:p>
+            <w:pPr>
+              <w:spacing w:after="120" w:line="360" w:lineRule="auto"/>
+              <w:jc w:val="both"/>
+              <w:rPr>
+                <w:rFonts w:ascii="Arial" w:hAnsi="Arial" w:cs="Arial"/>
+                <w:b/>
+                <w:bCs/>
+                <w:color w:val="000000"/>
+                <w:sz w:val="24"/>
+                <w:szCs w:val="24"/>
+              </w:rPr>
+            </w:pPr>
+          </w:p>
+        </w:tc>
+        <w:tc>
+          <w:tcPr>
+            <w:tcW w:w="567" w:type="dxa"/>
+          </w:tcPr>
+          <w:p>
+            <w:pPr>
+              <w:spacing w:after="120" w:line="360" w:lineRule="auto"/>
+              <w:jc w:val="both"/>
+              <w:rPr>
+                <w:rFonts w:ascii="Arial" w:hAnsi="Arial" w:cs="Arial"/>
+                <w:b/>
+                <w:bCs/>
+                <w:color w:val="000000"/>
+                <w:sz w:val="24"/>
+                <w:szCs w:val="24"/>
+              </w:rPr>
+            </w:pPr>
+          </w:p>
+        </w:tc>
+        <w:tc>
+          <w:tcPr>
+            <w:tcW w:w="567" w:type="dxa"/>
+          </w:tcPr>
+          <w:p>
+            <w:pPr>
+              <w:spacing w:after="120" w:line="360" w:lineRule="auto"/>
+              <w:jc w:val="both"/>
+              <w:rPr>
+                <w:rFonts w:ascii="Arial" w:hAnsi="Arial" w:cs="Arial"/>
+                <w:b/>
+                <w:bCs/>
+                <w:color w:val="000000"/>
+                <w:sz w:val="24"/>
+                <w:szCs w:val="24"/>
+              </w:rPr>
+            </w:pPr>
+          </w:p>
+        </w:tc>
+        <w:tc>
+          <w:tcPr>
+            <w:tcW w:w="567" w:type="dxa"/>
+          </w:tcPr>
+          <w:p>
+            <w:pPr>
+              <w:spacing w:after="120" w:line="360" w:lineRule="auto"/>
+              <w:jc w:val="both"/>
+              <w:rPr>
+                <w:rFonts w:ascii="Arial" w:hAnsi="Arial" w:cs="Arial"/>
+                <w:b/>
+                <w:bCs/>
+                <w:color w:val="000000"/>
+                <w:sz w:val="24"/>
+                <w:szCs w:val="24"/>
+              </w:rPr>
+            </w:pPr>
+          </w:p>
+        </w:tc>
+        <w:tc>
+          <w:tcPr>
+            <w:tcW w:w="567" w:type="dxa"/>
+          </w:tcPr>
+          <w:p>
+            <w:pPr>
+              <w:spacing w:after="120" w:line="360" w:lineRule="auto"/>
+              <w:jc w:val="both"/>
+              <w:rPr>
+                <w:rFonts w:ascii="Arial" w:hAnsi="Arial" w:cs="Arial"/>
+                <w:b/>
+                <w:bCs/>
+                <w:color w:val="000000"/>
+                <w:sz w:val="24"/>
+                <w:szCs w:val="24"/>
+              </w:rPr>
+            </w:pPr>
+          </w:p>
+        </w:tc>
+        <w:tc>
+          <w:tcPr>
+            <w:tcW w:w="567" w:type="dxa"/>
+          </w:tcPr>
+          <w:p>
+            <w:pPr>
+              <w:spacing w:after="120" w:line="360" w:lineRule="auto"/>
+              <w:jc w:val="both"/>
+              <w:rPr>
+                <w:rFonts w:ascii="Arial" w:hAnsi="Arial" w:cs="Arial"/>
+                <w:b/>
+                <w:bCs/>
+                <w:color w:val="000000"/>
+                <w:sz w:val="24"/>
+                <w:szCs w:val="24"/>
+              </w:rPr>
+            </w:pPr>
+          </w:p>
+        </w:tc>
+        <w:tc>
+          <w:tcPr>
+            <w:tcW w:w="567" w:type="dxa"/>
+          </w:tcPr>
+          <w:p>
+            <w:pPr>
+              <w:spacing w:after="120" w:line="360" w:lineRule="auto"/>
+              <w:jc w:val="both"/>
+              <w:rPr>
+                <w:rFonts w:ascii="Arial" w:hAnsi="Arial" w:cs="Arial"/>
+                <w:b/>
+                <w:bCs/>
+                <w:color w:val="000000"/>
+                <w:sz w:val="24"/>
+                <w:szCs w:val="24"/>
+              </w:rPr>
+            </w:pPr>
+          </w:p>
+        </w:tc>
+        <w:tc>
+          <w:tcPr>
+            <w:tcW w:w="567" w:type="dxa"/>
+          </w:tcPr>
+          <w:p>
+            <w:pPr>
+              <w:spacing w:after="120" w:line="360" w:lineRule="auto"/>
+              <w:jc w:val="both"/>
+              <w:rPr>
+                <w:rFonts w:ascii="Arial" w:hAnsi="Arial" w:cs="Arial"/>
+                <w:b/>
+                <w:bCs/>
+                <w:color w:val="000000"/>
+                <w:sz w:val="24"/>
+                <w:szCs w:val="24"/>
+              </w:rPr>
+            </w:pPr>
+          </w:p>
+        </w:tc>
+        <w:tc>
+          <w:tcPr>
+            <w:tcW w:w="567" w:type="dxa"/>
+          </w:tcPr>
+          <w:p>
+            <w:pPr>
+              <w:spacing w:after="120" w:line="360" w:lineRule="auto"/>
+              <w:jc w:val="both"/>
+              <w:rPr>
+                <w:rFonts w:ascii="Arial" w:hAnsi="Arial" w:cs="Arial"/>
+                <w:b/>
+                <w:bCs/>
+                <w:color w:val="000000"/>
+                <w:sz w:val="24"/>
+                <w:szCs w:val="24"/>
+              </w:rPr>
+            </w:pPr>
+          </w:p>
+        </w:tc>
+        <w:tc>
+          <w:tcPr>
+            <w:tcW w:w="567" w:type="dxa"/>
+          </w:tcPr>
+          <w:p>
+            <w:pPr>
+              <w:spacing w:after="120" w:line="360" w:lineRule="auto"/>
+              <w:jc w:val="both"/>
+              <w:rPr>
+                <w:rFonts w:ascii="Arial" w:hAnsi="Arial" w:cs="Arial"/>
+                <w:b/>
+                <w:bCs/>
+                <w:color w:val="000000"/>
+                <w:sz w:val="24"/>
+                <w:szCs w:val="24"/>
+              </w:rPr>
+            </w:pPr>
+          </w:p>
+        </w:tc>
+      </w:tr>
+      <w:tr>
+        <w:trPr>
+          <w:jc w:val="center"/>
+        </w:trPr>
+        <w:tc>
+          <w:tcPr>
+            <w:tcW w:w="1101" w:type="dxa"/>
+          </w:tcPr>
+          <w:p>
+            <w:pPr>
+              <w:spacing w:after="120" w:line="360" w:lineRule="auto"/>
+              <w:jc w:val="both"/>
+              <w:rPr>
+                <w:rFonts w:ascii="Arial" w:hAnsi="Arial" w:cs="Arial"/>
+                <w:bCs/>
+                <w:color w:val="000000"/>
+                <w:sz w:val="24"/>
+                <w:szCs w:val="24"/>
+              </w:rPr>
+            </w:pPr>
+            <w:r>
+              <w:rPr>
+                <w:rFonts w:ascii="Arial" w:hAnsi="Arial" w:cs="Arial"/>
+                <w:bCs/>
+                <w:color w:val="000000"/>
+                <w:sz w:val="24"/>
+                <w:szCs w:val="24"/>
+              </w:rPr>
+              <w:t>C</w:t>
+            </w:r>
+          </w:p>
+        </w:tc>
+        <w:tc>
+          <w:tcPr>
+            <w:tcW w:w="567" w:type="dxa"/>
+          </w:tcPr>
+          <w:p>
+            <w:pPr>
+              <w:spacing w:after="120" w:line="360" w:lineRule="auto"/>
+              <w:jc w:val="both"/>
+              <w:rPr>
+                <w:rFonts w:ascii="Arial" w:hAnsi="Arial" w:cs="Arial"/>
+                <w:b/>
+                <w:bCs/>
+                <w:color w:val="000000"/>
+                <w:sz w:val="24"/>
+                <w:szCs w:val="24"/>
+              </w:rPr>
+            </w:pPr>
+          </w:p>
+        </w:tc>
+        <w:tc>
+          <w:tcPr>
+            <w:tcW w:w="567" w:type="dxa"/>
+          </w:tcPr>
+          <w:p>
+            <w:pPr>
+              <w:spacing w:after="120" w:line="360" w:lineRule="auto"/>
+              <w:jc w:val="both"/>
+              <w:rPr>
+                <w:rFonts w:ascii="Arial" w:hAnsi="Arial" w:cs="Arial"/>
+                <w:b/>
+                <w:bCs/>
+                <w:color w:val="000000"/>
+                <w:sz w:val="24"/>
+                <w:szCs w:val="24"/>
+              </w:rPr>
+            </w:pPr>
+          </w:p>
+        </w:tc>
+        <w:tc>
+          <w:tcPr>
+            <w:tcW w:w="567" w:type="dxa"/>
+            <w:shd w:val="clear" w:color="auto" w:fill="002060"/>
+          </w:tcPr>
+          <w:p>
+            <w:pPr>
+              <w:spacing w:after="120" w:line="360" w:lineRule="auto"/>
+              <w:jc w:val="both"/>
+              <w:rPr>
+                <w:rFonts w:ascii="Arial" w:hAnsi="Arial" w:cs="Arial"/>
+                <w:b/>
+                <w:bCs/>
+                <w:color w:val="000000"/>
+                <w:sz w:val="24"/>
+                <w:szCs w:val="24"/>
+              </w:rPr>
+            </w:pPr>
+          </w:p>
+        </w:tc>
+        <w:tc>
+          <w:tcPr>
+            <w:tcW w:w="567" w:type="dxa"/>
+            <w:shd w:val="clear" w:color="auto" w:fill="002060"/>
+          </w:tcPr>
+          <w:p>
+            <w:pPr>
+              <w:spacing w:after="120" w:line="360" w:lineRule="auto"/>
+              <w:jc w:val="both"/>
+              <w:rPr>
+                <w:rFonts w:ascii="Arial" w:hAnsi="Arial" w:cs="Arial"/>
+                <w:b/>
+                <w:bCs/>
+                <w:color w:val="000000"/>
+                <w:sz w:val="24"/>
+                <w:szCs w:val="24"/>
+              </w:rPr>
+            </w:pPr>
+          </w:p>
+        </w:tc>
+        <w:tc>
+          <w:tcPr>
+            <w:tcW w:w="567" w:type="dxa"/>
+          </w:tcPr>
+          <w:p>
+            <w:pPr>
+              <w:spacing w:after="120" w:line="360" w:lineRule="auto"/>
+              <w:jc w:val="both"/>
+              <w:rPr>
+                <w:rFonts w:ascii="Arial" w:hAnsi="Arial" w:cs="Arial"/>
+                <w:b/>
+                <w:bCs/>
+                <w:color w:val="000000"/>
+                <w:sz w:val="24"/>
+                <w:szCs w:val="24"/>
+              </w:rPr>
+            </w:pPr>
+          </w:p>
+        </w:tc>
+        <w:tc>
+          <w:tcPr>
+            <w:tcW w:w="567" w:type="dxa"/>
+          </w:tcPr>
+          <w:p>
+            <w:pPr>
+              <w:spacing w:after="120" w:line="360" w:lineRule="auto"/>
+              <w:jc w:val="both"/>
+              <w:rPr>
+                <w:rFonts w:ascii="Arial" w:hAnsi="Arial" w:cs="Arial"/>
+                <w:b/>
+                <w:bCs/>
+                <w:color w:val="000000"/>
+                <w:sz w:val="24"/>
+                <w:szCs w:val="24"/>
+              </w:rPr>
+            </w:pPr>
+          </w:p>
+        </w:tc>
+        <w:tc>
+          <w:tcPr>
+            <w:tcW w:w="567" w:type="dxa"/>
+          </w:tcPr>
+          <w:p>
+            <w:pPr>
+              <w:spacing w:after="120" w:line="360" w:lineRule="auto"/>
+              <w:jc w:val="both"/>
+              <w:rPr>
+                <w:rFonts w:ascii="Arial" w:hAnsi="Arial" w:cs="Arial"/>
+                <w:b/>
+                <w:bCs/>
+                <w:color w:val="000000"/>
+                <w:sz w:val="24"/>
+                <w:szCs w:val="24"/>
+              </w:rPr>
+            </w:pPr>
+          </w:p>
+        </w:tc>
+        <w:tc>
+          <w:tcPr>
+            <w:tcW w:w="567" w:type="dxa"/>
+          </w:tcPr>
+          <w:p>
+            <w:pPr>
+              <w:spacing w:after="120" w:line="360" w:lineRule="auto"/>
+              <w:jc w:val="both"/>
+              <w:rPr>
+                <w:rFonts w:ascii="Arial" w:hAnsi="Arial" w:cs="Arial"/>
+                <w:b/>
+                <w:bCs/>
+                <w:color w:val="000000"/>
+                <w:sz w:val="24"/>
+                <w:szCs w:val="24"/>
+              </w:rPr>
+            </w:pPr>
+          </w:p>
+        </w:tc>
+        <w:tc>
+          <w:tcPr>
+            <w:tcW w:w="567" w:type="dxa"/>
+          </w:tcPr>
+          <w:p>
+            <w:pPr>
+              <w:spacing w:after="120" w:line="360" w:lineRule="auto"/>
+              <w:jc w:val="both"/>
+              <w:rPr>
+                <w:rFonts w:ascii="Arial" w:hAnsi="Arial" w:cs="Arial"/>
+                <w:b/>
+                <w:bCs/>
+                <w:color w:val="000000"/>
+                <w:sz w:val="24"/>
+                <w:szCs w:val="24"/>
+              </w:rPr>
+            </w:pPr>
+          </w:p>
+        </w:tc>
+        <w:tc>
+          <w:tcPr>
+            <w:tcW w:w="567" w:type="dxa"/>
+          </w:tcPr>
+          <w:p>
+            <w:pPr>
+              <w:spacing w:after="120" w:line="360" w:lineRule="auto"/>
+              <w:jc w:val="both"/>
+              <w:rPr>
+                <w:rFonts w:ascii="Arial" w:hAnsi="Arial" w:cs="Arial"/>
+                <w:b/>
+                <w:bCs/>
+                <w:color w:val="000000"/>
+                <w:sz w:val="24"/>
+                <w:szCs w:val="24"/>
+              </w:rPr>
+            </w:pPr>
+          </w:p>
+        </w:tc>
+        <w:tc>
+          <w:tcPr>
+            <w:tcW w:w="567" w:type="dxa"/>
+          </w:tcPr>
+          <w:p>
+            <w:pPr>
+              <w:spacing w:after="120" w:line="360" w:lineRule="auto"/>
+              <w:jc w:val="both"/>
+              <w:rPr>
+                <w:rFonts w:ascii="Arial" w:hAnsi="Arial" w:cs="Arial"/>
+                <w:b/>
+                <w:bCs/>
+                <w:color w:val="000000"/>
+                <w:sz w:val="24"/>
+                <w:szCs w:val="24"/>
+              </w:rPr>
+            </w:pPr>
+          </w:p>
+        </w:tc>
+        <w:tc>
+          <w:tcPr>
+            <w:tcW w:w="567" w:type="dxa"/>
+          </w:tcPr>
+          <w:p>
+            <w:pPr>
+              <w:spacing w:after="120" w:line="360" w:lineRule="auto"/>
+              <w:jc w:val="both"/>
+              <w:rPr>
+                <w:rFonts w:ascii="Arial" w:hAnsi="Arial" w:cs="Arial"/>
+                <w:b/>
+                <w:bCs/>
+                <w:color w:val="000000"/>
+                <w:sz w:val="24"/>
+                <w:szCs w:val="24"/>
+              </w:rPr>
+            </w:pPr>
+          </w:p>
+        </w:tc>
+      </w:tr>
+      <w:tr>
+        <w:trPr>
+          <w:jc w:val="center"/>
+        </w:trPr>
+        <w:tc>
+          <w:tcPr>
+            <w:tcW w:w="1101" w:type="dxa"/>
+          </w:tcPr>
+          <w:p>
+            <w:pPr>
+              <w:spacing w:after="120" w:line="360" w:lineRule="auto"/>
+              <w:jc w:val="both"/>
+              <w:rPr>
+                <w:rFonts w:ascii="Arial" w:hAnsi="Arial" w:cs="Arial"/>
+                <w:bCs/>
+                <w:color w:val="000000"/>
+                <w:sz w:val="24"/>
+                <w:szCs w:val="24"/>
+              </w:rPr>
+            </w:pPr>
+            <w:r>
+              <w:rPr>
+                <w:rFonts w:ascii="Arial" w:hAnsi="Arial" w:cs="Arial"/>
+                <w:bCs/>
+                <w:color w:val="000000"/>
+                <w:sz w:val="24"/>
+                <w:szCs w:val="24"/>
+              </w:rPr>
+              <w:t>D</w:t>
+            </w:r>
+          </w:p>
+        </w:tc>
+        <w:tc>
+          <w:tcPr>
+            <w:tcW w:w="567" w:type="dxa"/>
+          </w:tcPr>
+          <w:p>
+            <w:pPr>
+              <w:spacing w:after="120" w:line="360" w:lineRule="auto"/>
+              <w:jc w:val="both"/>
+              <w:rPr>
+                <w:rFonts w:ascii="Arial" w:hAnsi="Arial" w:cs="Arial"/>
+                <w:b/>
+                <w:bCs/>
+                <w:color w:val="000000"/>
+                <w:sz w:val="24"/>
+                <w:szCs w:val="24"/>
+              </w:rPr>
+            </w:pPr>
+          </w:p>
+        </w:tc>
+        <w:tc>
+          <w:tcPr>
+            <w:tcW w:w="567" w:type="dxa"/>
+          </w:tcPr>
+          <w:p>
+            <w:pPr>
+              <w:spacing w:after="120" w:line="360" w:lineRule="auto"/>
+              <w:jc w:val="both"/>
+              <w:rPr>
+                <w:rFonts w:ascii="Arial" w:hAnsi="Arial" w:cs="Arial"/>
+                <w:b/>
+                <w:bCs/>
+                <w:color w:val="000000"/>
+                <w:sz w:val="24"/>
+                <w:szCs w:val="24"/>
+              </w:rPr>
+            </w:pPr>
+          </w:p>
+        </w:tc>
+        <w:tc>
+          <w:tcPr>
+            <w:tcW w:w="567" w:type="dxa"/>
+          </w:tcPr>
+          <w:p>
+            <w:pPr>
+              <w:spacing w:after="120" w:line="360" w:lineRule="auto"/>
+              <w:jc w:val="both"/>
+              <w:rPr>
+                <w:rFonts w:ascii="Arial" w:hAnsi="Arial" w:cs="Arial"/>
+                <w:b/>
+                <w:bCs/>
+                <w:color w:val="000000"/>
+                <w:sz w:val="24"/>
+                <w:szCs w:val="24"/>
+              </w:rPr>
+            </w:pPr>
+          </w:p>
+        </w:tc>
+        <w:tc>
+          <w:tcPr>
+            <w:tcW w:w="567" w:type="dxa"/>
+            <w:shd w:val="clear" w:color="auto" w:fill="002060"/>
+          </w:tcPr>
+          <w:p>
+            <w:pPr>
+              <w:spacing w:after="120" w:line="360" w:lineRule="auto"/>
+              <w:jc w:val="both"/>
+              <w:rPr>
+                <w:rFonts w:ascii="Arial" w:hAnsi="Arial" w:cs="Arial"/>
+                <w:b/>
+                <w:bCs/>
+                <w:color w:val="000000"/>
+                <w:sz w:val="24"/>
+                <w:szCs w:val="24"/>
+              </w:rPr>
+            </w:pPr>
+          </w:p>
+        </w:tc>
+        <w:tc>
+          <w:tcPr>
+            <w:tcW w:w="567" w:type="dxa"/>
+          </w:tcPr>
+          <w:p>
+            <w:pPr>
+              <w:spacing w:after="120" w:line="360" w:lineRule="auto"/>
+              <w:jc w:val="both"/>
+              <w:rPr>
+                <w:rFonts w:ascii="Arial" w:hAnsi="Arial" w:cs="Arial"/>
+                <w:b/>
+                <w:bCs/>
+                <w:color w:val="000000"/>
+                <w:sz w:val="24"/>
+                <w:szCs w:val="24"/>
+              </w:rPr>
+            </w:pPr>
+          </w:p>
+        </w:tc>
+        <w:tc>
+          <w:tcPr>
+            <w:tcW w:w="567" w:type="dxa"/>
+          </w:tcPr>
+          <w:p>
+            <w:pPr>
+              <w:spacing w:after="120" w:line="360" w:lineRule="auto"/>
+              <w:jc w:val="both"/>
+              <w:rPr>
+                <w:rFonts w:ascii="Arial" w:hAnsi="Arial" w:cs="Arial"/>
+                <w:b/>
+                <w:bCs/>
+                <w:color w:val="000000"/>
+                <w:sz w:val="24"/>
+                <w:szCs w:val="24"/>
+              </w:rPr>
+            </w:pPr>
+          </w:p>
+        </w:tc>
+        <w:tc>
+          <w:tcPr>
+            <w:tcW w:w="567" w:type="dxa"/>
+          </w:tcPr>
+          <w:p>
+            <w:pPr>
+              <w:spacing w:after="120" w:line="360" w:lineRule="auto"/>
+              <w:jc w:val="both"/>
+              <w:rPr>
+                <w:rFonts w:ascii="Arial" w:hAnsi="Arial" w:cs="Arial"/>
+                <w:b/>
+                <w:bCs/>
+                <w:color w:val="000000"/>
+                <w:sz w:val="24"/>
+                <w:szCs w:val="24"/>
+              </w:rPr>
+            </w:pPr>
+          </w:p>
+        </w:tc>
+        <w:tc>
+          <w:tcPr>
+            <w:tcW w:w="567" w:type="dxa"/>
+          </w:tcPr>
+          <w:p>
+            <w:pPr>
+              <w:spacing w:after="120" w:line="360" w:lineRule="auto"/>
+              <w:jc w:val="both"/>
+              <w:rPr>
+                <w:rFonts w:ascii="Arial" w:hAnsi="Arial" w:cs="Arial"/>
+                <w:b/>
+                <w:bCs/>
+                <w:color w:val="000000"/>
+                <w:sz w:val="24"/>
+                <w:szCs w:val="24"/>
+              </w:rPr>
+            </w:pPr>
+          </w:p>
+        </w:tc>
+        <w:tc>
+          <w:tcPr>
+            <w:tcW w:w="567" w:type="dxa"/>
+          </w:tcPr>
+          <w:p>
+            <w:pPr>
+              <w:spacing w:after="120" w:line="360" w:lineRule="auto"/>
+              <w:jc w:val="both"/>
+              <w:rPr>
+                <w:rFonts w:ascii="Arial" w:hAnsi="Arial" w:cs="Arial"/>
+                <w:b/>
+                <w:bCs/>
+                <w:color w:val="000000"/>
+                <w:sz w:val="24"/>
+                <w:szCs w:val="24"/>
+              </w:rPr>
+            </w:pPr>
+          </w:p>
+        </w:tc>
+        <w:tc>
+          <w:tcPr>
+            <w:tcW w:w="567" w:type="dxa"/>
+          </w:tcPr>
+          <w:p>
+            <w:pPr>
+              <w:spacing w:after="120" w:line="360" w:lineRule="auto"/>
+              <w:jc w:val="both"/>
+              <w:rPr>
+                <w:rFonts w:ascii="Arial" w:hAnsi="Arial" w:cs="Arial"/>
+                <w:b/>
+                <w:bCs/>
+                <w:color w:val="000000"/>
+                <w:sz w:val="24"/>
+                <w:szCs w:val="24"/>
+              </w:rPr>
+            </w:pPr>
+          </w:p>
+        </w:tc>
+        <w:tc>
+          <w:tcPr>
+            <w:tcW w:w="567" w:type="dxa"/>
+          </w:tcPr>
+          <w:p>
+            <w:pPr>
+              <w:spacing w:after="120" w:line="360" w:lineRule="auto"/>
+              <w:jc w:val="both"/>
+              <w:rPr>
+                <w:rFonts w:ascii="Arial" w:hAnsi="Arial" w:cs="Arial"/>
+                <w:b/>
+                <w:bCs/>
+                <w:color w:val="000000"/>
+                <w:sz w:val="24"/>
+                <w:szCs w:val="24"/>
+              </w:rPr>
+            </w:pPr>
+          </w:p>
+        </w:tc>
+        <w:tc>
+          <w:tcPr>
+            <w:tcW w:w="567" w:type="dxa"/>
+          </w:tcPr>
+          <w:p>
+            <w:pPr>
+              <w:spacing w:after="120" w:line="360" w:lineRule="auto"/>
+              <w:jc w:val="both"/>
+              <w:rPr>
+                <w:rFonts w:ascii="Arial" w:hAnsi="Arial" w:cs="Arial"/>
+                <w:b/>
+                <w:bCs/>
+                <w:color w:val="000000"/>
+                <w:sz w:val="24"/>
+                <w:szCs w:val="24"/>
+              </w:rPr>
+            </w:pPr>
+          </w:p>
+        </w:tc>
+      </w:tr>
+      <w:tr>
+        <w:trPr>
+          <w:jc w:val="center"/>
+        </w:trPr>
+        <w:tc>
+          <w:tcPr>
+            <w:tcW w:w="1101" w:type="dxa"/>
+          </w:tcPr>
+          <w:p>
+            <w:pPr>
+              <w:spacing w:after="120" w:line="360" w:lineRule="auto"/>
+              <w:jc w:val="both"/>
+              <w:rPr>
+                <w:rFonts w:ascii="Arial" w:hAnsi="Arial" w:cs="Arial"/>
+                <w:bCs/>
+                <w:color w:val="000000"/>
+                <w:sz w:val="24"/>
+                <w:szCs w:val="24"/>
+              </w:rPr>
+            </w:pPr>
+            <w:r>
+              <w:rPr>
+                <w:rFonts w:ascii="Arial" w:hAnsi="Arial" w:cs="Arial"/>
+                <w:bCs/>
+                <w:color w:val="000000"/>
+                <w:sz w:val="24"/>
+                <w:szCs w:val="24"/>
+              </w:rPr>
+              <w:t>E</w:t>
+            </w:r>
+          </w:p>
+        </w:tc>
+        <w:tc>
+          <w:tcPr>
+            <w:tcW w:w="567" w:type="dxa"/>
+          </w:tcPr>
+          <w:p>
+            <w:pPr>
+              <w:spacing w:after="120" w:line="360" w:lineRule="auto"/>
+              <w:jc w:val="both"/>
+              <w:rPr>
+                <w:rFonts w:ascii="Arial" w:hAnsi="Arial" w:cs="Arial"/>
+                <w:b/>
+                <w:bCs/>
+                <w:color w:val="000000"/>
+                <w:sz w:val="24"/>
+                <w:szCs w:val="24"/>
+              </w:rPr>
+            </w:pPr>
+          </w:p>
+        </w:tc>
+        <w:tc>
+          <w:tcPr>
+            <w:tcW w:w="567" w:type="dxa"/>
+          </w:tcPr>
+          <w:p>
+            <w:pPr>
+              <w:spacing w:after="120" w:line="360" w:lineRule="auto"/>
+              <w:jc w:val="both"/>
+              <w:rPr>
+                <w:rFonts w:ascii="Arial" w:hAnsi="Arial" w:cs="Arial"/>
+                <w:b/>
+                <w:bCs/>
+                <w:color w:val="000000"/>
+                <w:sz w:val="24"/>
+                <w:szCs w:val="24"/>
+              </w:rPr>
+            </w:pPr>
+          </w:p>
+        </w:tc>
+        <w:tc>
+          <w:tcPr>
+            <w:tcW w:w="567" w:type="dxa"/>
+            <w:shd w:val="clear" w:color="auto" w:fill="002060"/>
+          </w:tcPr>
+          <w:p>
+            <w:pPr>
+              <w:spacing w:after="120" w:line="360" w:lineRule="auto"/>
+              <w:jc w:val="both"/>
+              <w:rPr>
+                <w:rFonts w:ascii="Arial" w:hAnsi="Arial" w:cs="Arial"/>
+                <w:b/>
+                <w:bCs/>
+                <w:color w:val="000000"/>
+                <w:sz w:val="24"/>
+                <w:szCs w:val="24"/>
+              </w:rPr>
+            </w:pPr>
+          </w:p>
+        </w:tc>
+        <w:tc>
+          <w:tcPr>
+            <w:tcW w:w="567" w:type="dxa"/>
+            <w:shd w:val="clear" w:color="auto" w:fill="002060"/>
+          </w:tcPr>
+          <w:p>
+            <w:pPr>
+              <w:spacing w:after="120" w:line="360" w:lineRule="auto"/>
+              <w:jc w:val="both"/>
+              <w:rPr>
+                <w:rFonts w:ascii="Arial" w:hAnsi="Arial" w:cs="Arial"/>
+                <w:b/>
+                <w:bCs/>
+                <w:color w:val="000000"/>
+                <w:sz w:val="24"/>
+                <w:szCs w:val="24"/>
+              </w:rPr>
+            </w:pPr>
+          </w:p>
+        </w:tc>
+        <w:tc>
+          <w:tcPr>
+            <w:tcW w:w="567" w:type="dxa"/>
+            <w:shd w:val="clear" w:color="auto" w:fill="002060"/>
+          </w:tcPr>
+          <w:p>
+            <w:pPr>
+              <w:spacing w:after="120" w:line="360" w:lineRule="auto"/>
+              <w:jc w:val="both"/>
+              <w:rPr>
+                <w:rFonts w:ascii="Arial" w:hAnsi="Arial" w:cs="Arial"/>
+                <w:b/>
+                <w:bCs/>
+                <w:color w:val="000000"/>
+                <w:sz w:val="24"/>
+                <w:szCs w:val="24"/>
+              </w:rPr>
+            </w:pPr>
+          </w:p>
+        </w:tc>
+        <w:tc>
+          <w:tcPr>
+            <w:tcW w:w="567" w:type="dxa"/>
+            <w:shd w:val="clear" w:color="auto" w:fill="C00000"/>
+          </w:tcPr>
+          <w:p>
+            <w:pPr>
+              <w:spacing w:after="120" w:line="360" w:lineRule="auto"/>
+              <w:jc w:val="both"/>
+              <w:rPr>
+                <w:rFonts w:ascii="Arial" w:hAnsi="Arial" w:cs="Arial"/>
+                <w:b/>
+                <w:bCs/>
+                <w:color w:val="000000"/>
+                <w:sz w:val="24"/>
+                <w:szCs w:val="24"/>
+              </w:rPr>
+            </w:pPr>
+          </w:p>
+        </w:tc>
+        <w:tc>
+          <w:tcPr>
+            <w:tcW w:w="567" w:type="dxa"/>
+            <w:shd w:val="clear" w:color="auto" w:fill="C00000"/>
+          </w:tcPr>
+          <w:p>
+            <w:pPr>
+              <w:spacing w:after="120" w:line="360" w:lineRule="auto"/>
+              <w:jc w:val="both"/>
+              <w:rPr>
+                <w:rFonts w:ascii="Arial" w:hAnsi="Arial" w:cs="Arial"/>
+                <w:b/>
+                <w:bCs/>
+                <w:color w:val="000000"/>
+                <w:sz w:val="24"/>
+                <w:szCs w:val="24"/>
+              </w:rPr>
+            </w:pPr>
+          </w:p>
+        </w:tc>
+        <w:tc>
+          <w:tcPr>
+            <w:tcW w:w="567" w:type="dxa"/>
+          </w:tcPr>
+          <w:p>
+            <w:pPr>
+              <w:spacing w:after="120" w:line="360" w:lineRule="auto"/>
+              <w:jc w:val="both"/>
+              <w:rPr>
+                <w:rFonts w:ascii="Arial" w:hAnsi="Arial" w:cs="Arial"/>
+                <w:b/>
+                <w:bCs/>
+                <w:color w:val="000000"/>
+                <w:sz w:val="24"/>
+                <w:szCs w:val="24"/>
+              </w:rPr>
+            </w:pPr>
+          </w:p>
+        </w:tc>
+        <w:tc>
+          <w:tcPr>
+            <w:tcW w:w="567" w:type="dxa"/>
+          </w:tcPr>
+          <w:p>
+            <w:pPr>
+              <w:spacing w:after="120" w:line="360" w:lineRule="auto"/>
+              <w:jc w:val="both"/>
+              <w:rPr>
+                <w:rFonts w:ascii="Arial" w:hAnsi="Arial" w:cs="Arial"/>
+                <w:b/>
+                <w:bCs/>
+                <w:color w:val="000000"/>
+                <w:sz w:val="24"/>
+                <w:szCs w:val="24"/>
+              </w:rPr>
+            </w:pPr>
+          </w:p>
+        </w:tc>
+        <w:tc>
+          <w:tcPr>
+            <w:tcW w:w="567" w:type="dxa"/>
+          </w:tcPr>
+          <w:p>
+            <w:pPr>
+              <w:spacing w:after="120" w:line="360" w:lineRule="auto"/>
+              <w:jc w:val="both"/>
+              <w:rPr>
+                <w:rFonts w:ascii="Arial" w:hAnsi="Arial" w:cs="Arial"/>
+                <w:b/>
+                <w:bCs/>
+                <w:color w:val="000000"/>
+                <w:sz w:val="24"/>
+                <w:szCs w:val="24"/>
+              </w:rPr>
+            </w:pPr>
+          </w:p>
+        </w:tc>
+        <w:tc>
+          <w:tcPr>
+            <w:tcW w:w="567" w:type="dxa"/>
+          </w:tcPr>
+          <w:p>
+            <w:pPr>
+              <w:spacing w:after="120" w:line="360" w:lineRule="auto"/>
+              <w:jc w:val="both"/>
+              <w:rPr>
+                <w:rFonts w:ascii="Arial" w:hAnsi="Arial" w:cs="Arial"/>
+                <w:b/>
+                <w:bCs/>
+                <w:color w:val="000000"/>
+                <w:sz w:val="24"/>
+                <w:szCs w:val="24"/>
+              </w:rPr>
+            </w:pPr>
+          </w:p>
+        </w:tc>
+        <w:tc>
+          <w:tcPr>
+            <w:tcW w:w="567" w:type="dxa"/>
+          </w:tcPr>
+          <w:p>
+            <w:pPr>
+              <w:spacing w:after="120" w:line="360" w:lineRule="auto"/>
+              <w:jc w:val="both"/>
+              <w:rPr>
+                <w:rFonts w:ascii="Arial" w:hAnsi="Arial" w:cs="Arial"/>
+                <w:b/>
+                <w:bCs/>
+                <w:color w:val="000000"/>
+                <w:sz w:val="24"/>
+                <w:szCs w:val="24"/>
+              </w:rPr>
+            </w:pPr>
+          </w:p>
+        </w:tc>
+      </w:tr>
+      <w:tr>
+        <w:trPr>
+          <w:jc w:val="center"/>
+        </w:trPr>
+        <w:tc>
+          <w:tcPr>
+            <w:tcW w:w="1101" w:type="dxa"/>
+          </w:tcPr>
+          <w:p>
+            <w:pPr>
+              <w:spacing w:after="120" w:line="360" w:lineRule="auto"/>
+              <w:jc w:val="both"/>
+              <w:rPr>
+                <w:rFonts w:ascii="Arial" w:hAnsi="Arial" w:cs="Arial"/>
+                <w:bCs/>
+                <w:color w:val="000000"/>
+                <w:sz w:val="24"/>
+                <w:szCs w:val="24"/>
+              </w:rPr>
+            </w:pPr>
+            <w:r>
+              <w:rPr>
+                <w:rFonts w:ascii="Arial" w:hAnsi="Arial" w:cs="Arial"/>
+                <w:bCs/>
+                <w:color w:val="000000"/>
+                <w:sz w:val="24"/>
+                <w:szCs w:val="24"/>
+              </w:rPr>
+              <w:t>F</w:t>
+            </w:r>
+          </w:p>
+        </w:tc>
+        <w:tc>
+          <w:tcPr>
+            <w:tcW w:w="567" w:type="dxa"/>
+          </w:tcPr>
+          <w:p>
+            <w:pPr>
+              <w:spacing w:after="120" w:line="360" w:lineRule="auto"/>
+              <w:jc w:val="both"/>
+              <w:rPr>
+                <w:rFonts w:ascii="Arial" w:hAnsi="Arial" w:cs="Arial"/>
+                <w:b/>
+                <w:bCs/>
+                <w:color w:val="000000"/>
+                <w:sz w:val="24"/>
+                <w:szCs w:val="24"/>
+              </w:rPr>
+            </w:pPr>
+          </w:p>
+        </w:tc>
+        <w:tc>
+          <w:tcPr>
+            <w:tcW w:w="567" w:type="dxa"/>
+          </w:tcPr>
+          <w:p>
+            <w:pPr>
+              <w:spacing w:after="120" w:line="360" w:lineRule="auto"/>
+              <w:jc w:val="both"/>
+              <w:rPr>
+                <w:rFonts w:ascii="Arial" w:hAnsi="Arial" w:cs="Arial"/>
+                <w:b/>
+                <w:bCs/>
+                <w:color w:val="000000"/>
+                <w:sz w:val="24"/>
+                <w:szCs w:val="24"/>
+              </w:rPr>
+            </w:pPr>
+          </w:p>
+        </w:tc>
+        <w:tc>
+          <w:tcPr>
+            <w:tcW w:w="567" w:type="dxa"/>
+          </w:tcPr>
+          <w:p>
+            <w:pPr>
+              <w:spacing w:after="120" w:line="360" w:lineRule="auto"/>
+              <w:jc w:val="both"/>
+              <w:rPr>
+                <w:rFonts w:ascii="Arial" w:hAnsi="Arial" w:cs="Arial"/>
+                <w:b/>
+                <w:bCs/>
+                <w:color w:val="000000"/>
+                <w:sz w:val="24"/>
+                <w:szCs w:val="24"/>
+              </w:rPr>
+            </w:pPr>
+          </w:p>
+        </w:tc>
+        <w:tc>
+          <w:tcPr>
+            <w:tcW w:w="567" w:type="dxa"/>
+          </w:tcPr>
+          <w:p>
+            <w:pPr>
+              <w:spacing w:after="120" w:line="360" w:lineRule="auto"/>
+              <w:jc w:val="both"/>
+              <w:rPr>
+                <w:rFonts w:ascii="Arial" w:hAnsi="Arial" w:cs="Arial"/>
+                <w:b/>
+                <w:bCs/>
+                <w:color w:val="000000"/>
+                <w:sz w:val="24"/>
+                <w:szCs w:val="24"/>
+              </w:rPr>
+            </w:pPr>
+          </w:p>
+        </w:tc>
+        <w:tc>
+          <w:tcPr>
+            <w:tcW w:w="567" w:type="dxa"/>
+            <w:shd w:val="clear" w:color="auto" w:fill="002060"/>
+          </w:tcPr>
+          <w:p>
+            <w:pPr>
+              <w:spacing w:after="120" w:line="360" w:lineRule="auto"/>
+              <w:jc w:val="both"/>
+              <w:rPr>
+                <w:rFonts w:ascii="Arial" w:hAnsi="Arial" w:cs="Arial"/>
+                <w:b/>
+                <w:bCs/>
+                <w:color w:val="000000"/>
+                <w:sz w:val="24"/>
+                <w:szCs w:val="24"/>
+              </w:rPr>
+            </w:pPr>
+          </w:p>
+        </w:tc>
+        <w:tc>
+          <w:tcPr>
+            <w:tcW w:w="567" w:type="dxa"/>
+            <w:shd w:val="clear" w:color="auto" w:fill="C00000"/>
+          </w:tcPr>
+          <w:p>
+            <w:pPr>
+              <w:spacing w:after="120" w:line="360" w:lineRule="auto"/>
+              <w:jc w:val="both"/>
+              <w:rPr>
+                <w:rFonts w:ascii="Arial" w:hAnsi="Arial" w:cs="Arial"/>
+                <w:b/>
+                <w:bCs/>
+                <w:color w:val="000000"/>
+                <w:sz w:val="24"/>
+                <w:szCs w:val="24"/>
+              </w:rPr>
+            </w:pPr>
+          </w:p>
+        </w:tc>
+        <w:tc>
+          <w:tcPr>
+            <w:tcW w:w="567" w:type="dxa"/>
+            <w:shd w:val="clear" w:color="auto" w:fill="C00000"/>
+          </w:tcPr>
+          <w:p>
+            <w:pPr>
+              <w:spacing w:after="120" w:line="360" w:lineRule="auto"/>
+              <w:jc w:val="both"/>
+              <w:rPr>
+                <w:rFonts w:ascii="Arial" w:hAnsi="Arial" w:cs="Arial"/>
+                <w:b/>
+                <w:bCs/>
+                <w:color w:val="000000"/>
+                <w:sz w:val="24"/>
+                <w:szCs w:val="24"/>
+              </w:rPr>
+            </w:pPr>
+          </w:p>
+        </w:tc>
+        <w:tc>
+          <w:tcPr>
+            <w:tcW w:w="567" w:type="dxa"/>
+            <w:shd w:val="clear" w:color="auto" w:fill="C00000"/>
+          </w:tcPr>
+          <w:p>
+            <w:pPr>
+              <w:spacing w:after="120" w:line="360" w:lineRule="auto"/>
+              <w:jc w:val="both"/>
+              <w:rPr>
+                <w:rFonts w:ascii="Arial" w:hAnsi="Arial" w:cs="Arial"/>
+                <w:b/>
+                <w:bCs/>
+                <w:color w:val="000000"/>
+                <w:sz w:val="24"/>
+                <w:szCs w:val="24"/>
+              </w:rPr>
+            </w:pPr>
+          </w:p>
+        </w:tc>
+        <w:tc>
+          <w:tcPr>
+            <w:tcW w:w="567" w:type="dxa"/>
+          </w:tcPr>
+          <w:p>
+            <w:pPr>
+              <w:spacing w:after="120" w:line="360" w:lineRule="auto"/>
+              <w:jc w:val="both"/>
+              <w:rPr>
+                <w:rFonts w:ascii="Arial" w:hAnsi="Arial" w:cs="Arial"/>
+                <w:b/>
+                <w:bCs/>
+                <w:color w:val="000000"/>
+                <w:sz w:val="24"/>
+                <w:szCs w:val="24"/>
+              </w:rPr>
+            </w:pPr>
+          </w:p>
+        </w:tc>
+        <w:tc>
+          <w:tcPr>
+            <w:tcW w:w="567" w:type="dxa"/>
+          </w:tcPr>
+          <w:p>
+            <w:pPr>
+              <w:spacing w:after="120" w:line="360" w:lineRule="auto"/>
+              <w:jc w:val="both"/>
+              <w:rPr>
+                <w:rFonts w:ascii="Arial" w:hAnsi="Arial" w:cs="Arial"/>
+                <w:b/>
+                <w:bCs/>
+                <w:color w:val="000000"/>
+                <w:sz w:val="24"/>
+                <w:szCs w:val="24"/>
+              </w:rPr>
+            </w:pPr>
+          </w:p>
+        </w:tc>
+        <w:tc>
+          <w:tcPr>
+            <w:tcW w:w="567" w:type="dxa"/>
+          </w:tcPr>
+          <w:p>
+            <w:pPr>
+              <w:spacing w:after="120" w:line="360" w:lineRule="auto"/>
+              <w:jc w:val="both"/>
+              <w:rPr>
+                <w:rFonts w:ascii="Arial" w:hAnsi="Arial" w:cs="Arial"/>
+                <w:b/>
+                <w:bCs/>
+                <w:color w:val="000000"/>
+                <w:sz w:val="24"/>
+                <w:szCs w:val="24"/>
+              </w:rPr>
+            </w:pPr>
+          </w:p>
+        </w:tc>
+        <w:tc>
+          <w:tcPr>
+            <w:tcW w:w="567" w:type="dxa"/>
+          </w:tcPr>
+          <w:p>
+            <w:pPr>
+              <w:spacing w:after="120" w:line="360" w:lineRule="auto"/>
+              <w:jc w:val="both"/>
+              <w:rPr>
+                <w:rFonts w:ascii="Arial" w:hAnsi="Arial" w:cs="Arial"/>
+                <w:b/>
+                <w:bCs/>
+                <w:color w:val="000000"/>
+                <w:sz w:val="24"/>
+                <w:szCs w:val="24"/>
+              </w:rPr>
+            </w:pPr>
+          </w:p>
+        </w:tc>
+      </w:tr>
+      <w:tr>
+        <w:trPr>
+          <w:jc w:val="center"/>
+        </w:trPr>
+        <w:tc>
+          <w:tcPr>
+            <w:tcW w:w="1101" w:type="dxa"/>
+          </w:tcPr>
+          <w:p>
+            <w:pPr>
+              <w:spacing w:after="120" w:line="360" w:lineRule="auto"/>
+              <w:jc w:val="both"/>
+              <w:rPr>
+                <w:rFonts w:ascii="Arial" w:hAnsi="Arial" w:cs="Arial"/>
+                <w:bCs/>
+                <w:color w:val="000000"/>
+                <w:sz w:val="24"/>
+                <w:szCs w:val="24"/>
+              </w:rPr>
+            </w:pPr>
+            <w:r>
+              <w:rPr>
+                <w:rFonts w:ascii="Arial" w:hAnsi="Arial" w:cs="Arial"/>
+                <w:bCs/>
+                <w:color w:val="000000"/>
+                <w:sz w:val="24"/>
+                <w:szCs w:val="24"/>
+              </w:rPr>
+              <w:t>G</w:t>
+            </w:r>
+          </w:p>
+        </w:tc>
+        <w:tc>
+          <w:tcPr>
+            <w:tcW w:w="567" w:type="dxa"/>
+          </w:tcPr>
+          <w:p>
+            <w:pPr>
+              <w:spacing w:after="120" w:line="360" w:lineRule="auto"/>
+              <w:jc w:val="both"/>
+              <w:rPr>
+                <w:rFonts w:ascii="Arial" w:hAnsi="Arial" w:cs="Arial"/>
+                <w:b/>
+                <w:bCs/>
+                <w:color w:val="000000"/>
+                <w:sz w:val="24"/>
+                <w:szCs w:val="24"/>
+              </w:rPr>
+            </w:pPr>
+          </w:p>
+        </w:tc>
+        <w:tc>
+          <w:tcPr>
+            <w:tcW w:w="567" w:type="dxa"/>
+          </w:tcPr>
+          <w:p>
+            <w:pPr>
+              <w:spacing w:after="120" w:line="360" w:lineRule="auto"/>
+              <w:jc w:val="both"/>
+              <w:rPr>
+                <w:rFonts w:ascii="Arial" w:hAnsi="Arial" w:cs="Arial"/>
+                <w:b/>
+                <w:bCs/>
+                <w:color w:val="000000"/>
+                <w:sz w:val="24"/>
+                <w:szCs w:val="24"/>
+              </w:rPr>
+            </w:pPr>
+          </w:p>
+        </w:tc>
+        <w:tc>
+          <w:tcPr>
+            <w:tcW w:w="567" w:type="dxa"/>
+          </w:tcPr>
+          <w:p>
+            <w:pPr>
+              <w:spacing w:after="120" w:line="360" w:lineRule="auto"/>
+              <w:jc w:val="both"/>
+              <w:rPr>
+                <w:rFonts w:ascii="Arial" w:hAnsi="Arial" w:cs="Arial"/>
+                <w:b/>
+                <w:bCs/>
+                <w:color w:val="000000"/>
+                <w:sz w:val="24"/>
+                <w:szCs w:val="24"/>
+              </w:rPr>
+            </w:pPr>
+          </w:p>
+        </w:tc>
+        <w:tc>
+          <w:tcPr>
+            <w:tcW w:w="567" w:type="dxa"/>
+          </w:tcPr>
+          <w:p>
+            <w:pPr>
+              <w:spacing w:after="120" w:line="360" w:lineRule="auto"/>
+              <w:jc w:val="both"/>
+              <w:rPr>
+                <w:rFonts w:ascii="Arial" w:hAnsi="Arial" w:cs="Arial"/>
+                <w:b/>
+                <w:bCs/>
+                <w:color w:val="000000"/>
+                <w:sz w:val="24"/>
+                <w:szCs w:val="24"/>
+              </w:rPr>
+            </w:pPr>
+          </w:p>
+        </w:tc>
+        <w:tc>
+          <w:tcPr>
+            <w:tcW w:w="567" w:type="dxa"/>
+          </w:tcPr>
+          <w:p>
+            <w:pPr>
+              <w:spacing w:after="120" w:line="360" w:lineRule="auto"/>
+              <w:jc w:val="both"/>
+              <w:rPr>
+                <w:rFonts w:ascii="Arial" w:hAnsi="Arial" w:cs="Arial"/>
+                <w:b/>
+                <w:bCs/>
+                <w:color w:val="000000"/>
+                <w:sz w:val="24"/>
+                <w:szCs w:val="24"/>
+              </w:rPr>
+            </w:pPr>
+          </w:p>
+        </w:tc>
+        <w:tc>
+          <w:tcPr>
+            <w:tcW w:w="567" w:type="dxa"/>
+          </w:tcPr>
+          <w:p>
+            <w:pPr>
+              <w:spacing w:after="120" w:line="360" w:lineRule="auto"/>
+              <w:jc w:val="both"/>
+              <w:rPr>
+                <w:rFonts w:ascii="Arial" w:hAnsi="Arial" w:cs="Arial"/>
+                <w:b/>
+                <w:bCs/>
+                <w:color w:val="000000"/>
+                <w:sz w:val="24"/>
+                <w:szCs w:val="24"/>
+              </w:rPr>
+            </w:pPr>
+          </w:p>
+        </w:tc>
+        <w:tc>
+          <w:tcPr>
+            <w:tcW w:w="567" w:type="dxa"/>
+            <w:shd w:val="clear" w:color="auto" w:fill="C00000"/>
+          </w:tcPr>
+          <w:p>
+            <w:pPr>
+              <w:spacing w:after="120" w:line="360" w:lineRule="auto"/>
+              <w:jc w:val="both"/>
+              <w:rPr>
+                <w:rFonts w:ascii="Arial" w:hAnsi="Arial" w:cs="Arial"/>
+                <w:b/>
+                <w:bCs/>
+                <w:color w:val="000000"/>
+                <w:sz w:val="24"/>
+                <w:szCs w:val="24"/>
+              </w:rPr>
+            </w:pPr>
+          </w:p>
+        </w:tc>
+        <w:tc>
+          <w:tcPr>
+            <w:tcW w:w="567" w:type="dxa"/>
+            <w:shd w:val="clear" w:color="auto" w:fill="C00000"/>
+          </w:tcPr>
+          <w:p>
+            <w:pPr>
+              <w:spacing w:after="120" w:line="360" w:lineRule="auto"/>
+              <w:jc w:val="both"/>
+              <w:rPr>
+                <w:rFonts w:ascii="Arial" w:hAnsi="Arial" w:cs="Arial"/>
+                <w:b/>
+                <w:bCs/>
+                <w:color w:val="000000"/>
+                <w:sz w:val="24"/>
+                <w:szCs w:val="24"/>
+              </w:rPr>
+            </w:pPr>
+          </w:p>
+        </w:tc>
+        <w:tc>
+          <w:tcPr>
+            <w:tcW w:w="567" w:type="dxa"/>
+            <w:shd w:val="clear" w:color="auto" w:fill="C00000"/>
+          </w:tcPr>
+          <w:p>
+            <w:pPr>
+              <w:spacing w:after="120" w:line="360" w:lineRule="auto"/>
+              <w:jc w:val="both"/>
+              <w:rPr>
+                <w:rFonts w:ascii="Arial" w:hAnsi="Arial" w:cs="Arial"/>
+                <w:b/>
+                <w:bCs/>
+                <w:color w:val="000000"/>
+                <w:sz w:val="24"/>
+                <w:szCs w:val="24"/>
+              </w:rPr>
+            </w:pPr>
+          </w:p>
+        </w:tc>
+        <w:tc>
+          <w:tcPr>
+            <w:tcW w:w="567" w:type="dxa"/>
+          </w:tcPr>
+          <w:p>
+            <w:pPr>
+              <w:spacing w:after="120" w:line="360" w:lineRule="auto"/>
+              <w:jc w:val="both"/>
+              <w:rPr>
+                <w:rFonts w:ascii="Arial" w:hAnsi="Arial" w:cs="Arial"/>
+                <w:b/>
+                <w:bCs/>
+                <w:color w:val="000000"/>
+                <w:sz w:val="24"/>
+                <w:szCs w:val="24"/>
+              </w:rPr>
+            </w:pPr>
+          </w:p>
+        </w:tc>
+        <w:tc>
+          <w:tcPr>
+            <w:tcW w:w="567" w:type="dxa"/>
+          </w:tcPr>
+          <w:p>
+            <w:pPr>
+              <w:spacing w:after="120" w:line="360" w:lineRule="auto"/>
+              <w:jc w:val="both"/>
+              <w:rPr>
+                <w:rFonts w:ascii="Arial" w:hAnsi="Arial" w:cs="Arial"/>
+                <w:b/>
+                <w:bCs/>
+                <w:color w:val="000000"/>
+                <w:sz w:val="24"/>
+                <w:szCs w:val="24"/>
+              </w:rPr>
+            </w:pPr>
+          </w:p>
+        </w:tc>
+        <w:tc>
+          <w:tcPr>
+            <w:tcW w:w="567" w:type="dxa"/>
+          </w:tcPr>
+          <w:p>
+            <w:pPr>
+              <w:spacing w:after="120" w:line="360" w:lineRule="auto"/>
+              <w:jc w:val="both"/>
+              <w:rPr>
+                <w:rFonts w:ascii="Arial" w:hAnsi="Arial" w:cs="Arial"/>
+                <w:b/>
+                <w:bCs/>
+                <w:color w:val="000000"/>
+                <w:sz w:val="24"/>
+                <w:szCs w:val="24"/>
+              </w:rPr>
+            </w:pPr>
+          </w:p>
+        </w:tc>
+      </w:tr>
+      <w:tr>
+        <w:trPr>
+          <w:jc w:val="center"/>
+        </w:trPr>
+        <w:tc>
+          <w:tcPr>
+            <w:tcW w:w="1101" w:type="dxa"/>
+          </w:tcPr>
+          <w:p>
+            <w:pPr>
+              <w:spacing w:after="120" w:line="360" w:lineRule="auto"/>
+              <w:jc w:val="both"/>
+              <w:rPr>
+                <w:rFonts w:ascii="Arial" w:hAnsi="Arial" w:cs="Arial"/>
+                <w:bCs/>
+                <w:color w:val="000000"/>
+                <w:sz w:val="24"/>
+                <w:szCs w:val="24"/>
+              </w:rPr>
+            </w:pPr>
+            <w:r>
+              <w:rPr>
+                <w:rFonts w:ascii="Arial" w:hAnsi="Arial" w:cs="Arial"/>
+                <w:bCs/>
+                <w:color w:val="000000"/>
+                <w:sz w:val="24"/>
+                <w:szCs w:val="24"/>
+              </w:rPr>
+              <w:t>H</w:t>
+            </w:r>
+          </w:p>
+        </w:tc>
+        <w:tc>
+          <w:tcPr>
+            <w:tcW w:w="567" w:type="dxa"/>
+          </w:tcPr>
+          <w:p>
+            <w:pPr>
+              <w:spacing w:after="120" w:line="360" w:lineRule="auto"/>
+              <w:jc w:val="both"/>
+              <w:rPr>
+                <w:rFonts w:ascii="Arial" w:hAnsi="Arial" w:cs="Arial"/>
+                <w:b/>
+                <w:bCs/>
+                <w:color w:val="000000"/>
+                <w:sz w:val="24"/>
+                <w:szCs w:val="24"/>
+              </w:rPr>
+            </w:pPr>
+          </w:p>
+        </w:tc>
+        <w:tc>
+          <w:tcPr>
+            <w:tcW w:w="567" w:type="dxa"/>
+          </w:tcPr>
+          <w:p>
+            <w:pPr>
+              <w:spacing w:after="120" w:line="360" w:lineRule="auto"/>
+              <w:jc w:val="both"/>
+              <w:rPr>
+                <w:rFonts w:ascii="Arial" w:hAnsi="Arial" w:cs="Arial"/>
+                <w:b/>
+                <w:bCs/>
+                <w:color w:val="000000"/>
+                <w:sz w:val="24"/>
+                <w:szCs w:val="24"/>
+              </w:rPr>
+            </w:pPr>
+          </w:p>
+        </w:tc>
+        <w:tc>
+          <w:tcPr>
+            <w:tcW w:w="567" w:type="dxa"/>
+          </w:tcPr>
+          <w:p>
+            <w:pPr>
+              <w:spacing w:after="120" w:line="360" w:lineRule="auto"/>
+              <w:jc w:val="both"/>
+              <w:rPr>
+                <w:rFonts w:ascii="Arial" w:hAnsi="Arial" w:cs="Arial"/>
+                <w:b/>
+                <w:bCs/>
+                <w:color w:val="000000"/>
+                <w:sz w:val="24"/>
+                <w:szCs w:val="24"/>
+              </w:rPr>
+            </w:pPr>
+          </w:p>
+        </w:tc>
+        <w:tc>
+          <w:tcPr>
+            <w:tcW w:w="567" w:type="dxa"/>
+          </w:tcPr>
+          <w:p>
+            <w:pPr>
+              <w:spacing w:after="120" w:line="360" w:lineRule="auto"/>
+              <w:jc w:val="both"/>
+              <w:rPr>
+                <w:rFonts w:ascii="Arial" w:hAnsi="Arial" w:cs="Arial"/>
+                <w:b/>
+                <w:bCs/>
+                <w:color w:val="000000"/>
+                <w:sz w:val="24"/>
+                <w:szCs w:val="24"/>
+              </w:rPr>
+            </w:pPr>
+          </w:p>
+        </w:tc>
+        <w:tc>
+          <w:tcPr>
+            <w:tcW w:w="567" w:type="dxa"/>
+          </w:tcPr>
+          <w:p>
+            <w:pPr>
+              <w:spacing w:after="120" w:line="360" w:lineRule="auto"/>
+              <w:jc w:val="both"/>
+              <w:rPr>
+                <w:rFonts w:ascii="Arial" w:hAnsi="Arial" w:cs="Arial"/>
+                <w:b/>
+                <w:bCs/>
+                <w:color w:val="000000"/>
+                <w:sz w:val="24"/>
+                <w:szCs w:val="24"/>
+              </w:rPr>
+            </w:pPr>
+          </w:p>
+        </w:tc>
+        <w:tc>
+          <w:tcPr>
+            <w:tcW w:w="567" w:type="dxa"/>
+          </w:tcPr>
+          <w:p>
+            <w:pPr>
+              <w:spacing w:after="120" w:line="360" w:lineRule="auto"/>
+              <w:jc w:val="both"/>
+              <w:rPr>
+                <w:rFonts w:ascii="Arial" w:hAnsi="Arial" w:cs="Arial"/>
+                <w:b/>
+                <w:bCs/>
+                <w:color w:val="000000"/>
+                <w:sz w:val="24"/>
+                <w:szCs w:val="24"/>
+              </w:rPr>
+            </w:pPr>
+          </w:p>
+        </w:tc>
+        <w:tc>
+          <w:tcPr>
+            <w:tcW w:w="567" w:type="dxa"/>
+          </w:tcPr>
+          <w:p>
+            <w:pPr>
+              <w:spacing w:after="120" w:line="360" w:lineRule="auto"/>
+              <w:jc w:val="both"/>
+              <w:rPr>
+                <w:rFonts w:ascii="Arial" w:hAnsi="Arial" w:cs="Arial"/>
+                <w:b/>
+                <w:bCs/>
+                <w:color w:val="000000"/>
+                <w:sz w:val="24"/>
+                <w:szCs w:val="24"/>
+              </w:rPr>
+            </w:pPr>
+          </w:p>
+        </w:tc>
+        <w:tc>
+          <w:tcPr>
+            <w:tcW w:w="567" w:type="dxa"/>
+          </w:tcPr>
+          <w:p>
+            <w:pPr>
+              <w:spacing w:after="120" w:line="360" w:lineRule="auto"/>
+              <w:jc w:val="both"/>
+              <w:rPr>
+                <w:rFonts w:ascii="Arial" w:hAnsi="Arial" w:cs="Arial"/>
+                <w:b/>
+                <w:bCs/>
+                <w:color w:val="000000"/>
+                <w:sz w:val="24"/>
+                <w:szCs w:val="24"/>
+              </w:rPr>
+            </w:pPr>
+          </w:p>
+        </w:tc>
+        <w:tc>
+          <w:tcPr>
+            <w:tcW w:w="567" w:type="dxa"/>
+            <w:shd w:val="clear" w:color="auto" w:fill="C00000"/>
+          </w:tcPr>
+          <w:p>
+            <w:pPr>
+              <w:spacing w:after="120" w:line="360" w:lineRule="auto"/>
+              <w:jc w:val="both"/>
+              <w:rPr>
+                <w:rFonts w:ascii="Arial" w:hAnsi="Arial" w:cs="Arial"/>
+                <w:b/>
+                <w:bCs/>
+                <w:color w:val="000000"/>
+                <w:sz w:val="24"/>
+                <w:szCs w:val="24"/>
+              </w:rPr>
+            </w:pPr>
+          </w:p>
+        </w:tc>
+        <w:tc>
+          <w:tcPr>
+            <w:tcW w:w="567" w:type="dxa"/>
+            <w:shd w:val="clear" w:color="auto" w:fill="C00000"/>
+          </w:tcPr>
+          <w:p>
+            <w:pPr>
+              <w:spacing w:after="120" w:line="360" w:lineRule="auto"/>
+              <w:jc w:val="both"/>
+              <w:rPr>
+                <w:rFonts w:ascii="Arial" w:hAnsi="Arial" w:cs="Arial"/>
+                <w:b/>
+                <w:bCs/>
+                <w:color w:val="000000"/>
+                <w:sz w:val="24"/>
+                <w:szCs w:val="24"/>
+              </w:rPr>
+            </w:pPr>
+          </w:p>
+        </w:tc>
+        <w:tc>
+          <w:tcPr>
+            <w:tcW w:w="567" w:type="dxa"/>
+          </w:tcPr>
+          <w:p>
+            <w:pPr>
+              <w:spacing w:after="120" w:line="360" w:lineRule="auto"/>
+              <w:jc w:val="both"/>
+              <w:rPr>
+                <w:rFonts w:ascii="Arial" w:hAnsi="Arial" w:cs="Arial"/>
+                <w:b/>
+                <w:bCs/>
+                <w:color w:val="000000"/>
+                <w:sz w:val="24"/>
+                <w:szCs w:val="24"/>
+              </w:rPr>
+            </w:pPr>
+          </w:p>
+        </w:tc>
+        <w:tc>
+          <w:tcPr>
+            <w:tcW w:w="567" w:type="dxa"/>
+          </w:tcPr>
+          <w:p>
+            <w:pPr>
+              <w:spacing w:after="120" w:line="360" w:lineRule="auto"/>
+              <w:jc w:val="both"/>
+              <w:rPr>
+                <w:rFonts w:ascii="Arial" w:hAnsi="Arial" w:cs="Arial"/>
+                <w:b/>
+                <w:bCs/>
+                <w:color w:val="000000"/>
+                <w:sz w:val="24"/>
+                <w:szCs w:val="24"/>
+              </w:rPr>
+            </w:pPr>
+          </w:p>
+        </w:tc>
+      </w:tr>
+      <w:tr>
+        <w:trPr>
+          <w:jc w:val="center"/>
+        </w:trPr>
+        <w:tc>
+          <w:tcPr>
+            <w:tcW w:w="1101" w:type="dxa"/>
+          </w:tcPr>
+          <w:p>
+            <w:pPr>
+              <w:spacing w:after="120" w:line="360" w:lineRule="auto"/>
+              <w:jc w:val="both"/>
+              <w:rPr>
+                <w:rFonts w:ascii="Arial" w:hAnsi="Arial" w:cs="Arial"/>
+                <w:bCs/>
+                <w:color w:val="000000"/>
+                <w:sz w:val="24"/>
+                <w:szCs w:val="24"/>
+              </w:rPr>
+            </w:pPr>
+            <w:r>
+              <w:rPr>
+                <w:rFonts w:ascii="Arial" w:hAnsi="Arial" w:cs="Arial"/>
+                <w:bCs/>
+                <w:color w:val="000000"/>
+                <w:sz w:val="24"/>
+                <w:szCs w:val="24"/>
+              </w:rPr>
+              <w:t>I</w:t>
+            </w:r>
+          </w:p>
+        </w:tc>
+        <w:tc>
+          <w:tcPr>
+            <w:tcW w:w="567" w:type="dxa"/>
+          </w:tcPr>
+          <w:p>
+            <w:pPr>
+              <w:spacing w:after="120" w:line="360" w:lineRule="auto"/>
+              <w:jc w:val="both"/>
+              <w:rPr>
+                <w:rFonts w:ascii="Arial" w:hAnsi="Arial" w:cs="Arial"/>
+                <w:b/>
+                <w:bCs/>
+                <w:color w:val="000000"/>
+                <w:sz w:val="24"/>
+                <w:szCs w:val="24"/>
+              </w:rPr>
+            </w:pPr>
+          </w:p>
+        </w:tc>
+        <w:tc>
+          <w:tcPr>
+            <w:tcW w:w="567" w:type="dxa"/>
+          </w:tcPr>
+          <w:p>
+            <w:pPr>
+              <w:spacing w:after="120" w:line="360" w:lineRule="auto"/>
+              <w:jc w:val="both"/>
+              <w:rPr>
+                <w:rFonts w:ascii="Arial" w:hAnsi="Arial" w:cs="Arial"/>
+                <w:b/>
+                <w:bCs/>
+                <w:color w:val="000000"/>
+                <w:sz w:val="24"/>
+                <w:szCs w:val="24"/>
+              </w:rPr>
+            </w:pPr>
+          </w:p>
+        </w:tc>
+        <w:tc>
+          <w:tcPr>
+            <w:tcW w:w="567" w:type="dxa"/>
+          </w:tcPr>
+          <w:p>
+            <w:pPr>
+              <w:spacing w:after="120" w:line="360" w:lineRule="auto"/>
+              <w:jc w:val="both"/>
+              <w:rPr>
+                <w:rFonts w:ascii="Arial" w:hAnsi="Arial" w:cs="Arial"/>
+                <w:b/>
+                <w:bCs/>
+                <w:color w:val="000000"/>
+                <w:sz w:val="24"/>
+                <w:szCs w:val="24"/>
+              </w:rPr>
+            </w:pPr>
+          </w:p>
+        </w:tc>
+        <w:tc>
+          <w:tcPr>
+            <w:tcW w:w="567" w:type="dxa"/>
+          </w:tcPr>
+          <w:p>
+            <w:pPr>
+              <w:spacing w:after="120" w:line="360" w:lineRule="auto"/>
+              <w:jc w:val="both"/>
+              <w:rPr>
+                <w:rFonts w:ascii="Arial" w:hAnsi="Arial" w:cs="Arial"/>
+                <w:b/>
+                <w:bCs/>
+                <w:color w:val="000000"/>
+                <w:sz w:val="24"/>
+                <w:szCs w:val="24"/>
+              </w:rPr>
+            </w:pPr>
+          </w:p>
+        </w:tc>
+        <w:tc>
+          <w:tcPr>
+            <w:tcW w:w="567" w:type="dxa"/>
+          </w:tcPr>
+          <w:p>
+            <w:pPr>
+              <w:spacing w:after="120" w:line="360" w:lineRule="auto"/>
+              <w:jc w:val="both"/>
+              <w:rPr>
+                <w:rFonts w:ascii="Arial" w:hAnsi="Arial" w:cs="Arial"/>
+                <w:b/>
+                <w:bCs/>
+                <w:color w:val="000000"/>
+                <w:sz w:val="24"/>
+                <w:szCs w:val="24"/>
+              </w:rPr>
+            </w:pPr>
+          </w:p>
+        </w:tc>
+        <w:tc>
+          <w:tcPr>
+            <w:tcW w:w="567" w:type="dxa"/>
+          </w:tcPr>
+          <w:p>
+            <w:pPr>
+              <w:spacing w:after="120" w:line="360" w:lineRule="auto"/>
+              <w:jc w:val="both"/>
+              <w:rPr>
+                <w:rFonts w:ascii="Arial" w:hAnsi="Arial" w:cs="Arial"/>
+                <w:b/>
+                <w:bCs/>
+                <w:color w:val="000000"/>
+                <w:sz w:val="24"/>
+                <w:szCs w:val="24"/>
+              </w:rPr>
+            </w:pPr>
+          </w:p>
+        </w:tc>
+        <w:tc>
+          <w:tcPr>
+            <w:tcW w:w="567" w:type="dxa"/>
+          </w:tcPr>
+          <w:p>
+            <w:pPr>
+              <w:spacing w:after="120" w:line="360" w:lineRule="auto"/>
+              <w:jc w:val="both"/>
+              <w:rPr>
+                <w:rFonts w:ascii="Arial" w:hAnsi="Arial" w:cs="Arial"/>
+                <w:b/>
+                <w:bCs/>
+                <w:color w:val="000000"/>
+                <w:sz w:val="24"/>
+                <w:szCs w:val="24"/>
+              </w:rPr>
+            </w:pPr>
+          </w:p>
+        </w:tc>
+        <w:tc>
+          <w:tcPr>
+            <w:tcW w:w="567" w:type="dxa"/>
+          </w:tcPr>
+          <w:p>
+            <w:pPr>
+              <w:spacing w:after="120" w:line="360" w:lineRule="auto"/>
+              <w:jc w:val="both"/>
+              <w:rPr>
+                <w:rFonts w:ascii="Arial" w:hAnsi="Arial" w:cs="Arial"/>
+                <w:b/>
+                <w:bCs/>
+                <w:color w:val="000000"/>
+                <w:sz w:val="24"/>
+                <w:szCs w:val="24"/>
+              </w:rPr>
+            </w:pPr>
+          </w:p>
+        </w:tc>
+        <w:tc>
+          <w:tcPr>
+            <w:tcW w:w="567" w:type="dxa"/>
+          </w:tcPr>
+          <w:p>
+            <w:pPr>
+              <w:spacing w:after="120" w:line="360" w:lineRule="auto"/>
+              <w:jc w:val="both"/>
+              <w:rPr>
+                <w:rFonts w:ascii="Arial" w:hAnsi="Arial" w:cs="Arial"/>
+                <w:b/>
+                <w:bCs/>
+                <w:color w:val="000000"/>
+                <w:sz w:val="24"/>
+                <w:szCs w:val="24"/>
+              </w:rPr>
+            </w:pPr>
+          </w:p>
+        </w:tc>
+        <w:tc>
+          <w:tcPr>
+            <w:tcW w:w="567" w:type="dxa"/>
+          </w:tcPr>
+          <w:p>
+            <w:pPr>
+              <w:spacing w:after="120" w:line="360" w:lineRule="auto"/>
+              <w:jc w:val="both"/>
+              <w:rPr>
+                <w:rFonts w:ascii="Arial" w:hAnsi="Arial" w:cs="Arial"/>
+                <w:b/>
+                <w:bCs/>
+                <w:color w:val="000000"/>
+                <w:sz w:val="24"/>
+                <w:szCs w:val="24"/>
+              </w:rPr>
+            </w:pPr>
+          </w:p>
+        </w:tc>
+        <w:tc>
+          <w:tcPr>
+            <w:tcW w:w="567" w:type="dxa"/>
+            <w:shd w:val="clear" w:color="auto" w:fill="C00000"/>
+          </w:tcPr>
+          <w:p>
+            <w:pPr>
+              <w:spacing w:after="120" w:line="360" w:lineRule="auto"/>
+              <w:jc w:val="both"/>
+              <w:rPr>
+                <w:rFonts w:ascii="Arial" w:hAnsi="Arial" w:cs="Arial"/>
+                <w:b/>
+                <w:bCs/>
+                <w:color w:val="000000"/>
+                <w:sz w:val="24"/>
+                <w:szCs w:val="24"/>
+              </w:rPr>
+            </w:pPr>
+          </w:p>
+        </w:tc>
+        <w:tc>
+          <w:tcPr>
+            <w:tcW w:w="567" w:type="dxa"/>
+            <w:shd w:val="clear" w:color="auto" w:fill="C00000"/>
+          </w:tcPr>
+          <w:p>
+            <w:pPr>
+              <w:spacing w:after="120" w:line="360" w:lineRule="auto"/>
+              <w:jc w:val="both"/>
+              <w:rPr>
+                <w:rFonts w:ascii="Arial" w:hAnsi="Arial" w:cs="Arial"/>
+                <w:b/>
+                <w:bCs/>
+                <w:color w:val="000000"/>
+                <w:sz w:val="24"/>
+                <w:szCs w:val="24"/>
+              </w:rPr>
+            </w:pPr>
+          </w:p>
+        </w:tc>
+      </w:tr>
+    </w:tbl>
     <w:p>
       <w:pPr>
+        <w:spacing w:after="120" w:line="360" w:lineRule="auto"/>
+        <w:jc w:val="both"/>
         <w:rPr>
           <w:rFonts w:ascii="Arial" w:hAnsi="Arial" w:cs="Arial"/>
+          <w:b/>
+          <w:bCs/>
+          <w:color w:val="000000"/>
           <w:sz w:val="24"/>
           <w:szCs w:val="24"/>
         </w:rPr>
@@ -81,196 +2930,332 @@
     </w:p>
     <w:p>
       <w:pPr>
+        <w:spacing w:after="0" w:line="360" w:lineRule="auto"/>
+        <w:jc w:val="both"/>
         <w:rPr>
-          <w:rFonts w:ascii="Arial" w:hAnsi="Arial" w:cs="Arial"/>
+          <w:rFonts w:ascii="Arial" w:eastAsia="Times New Roman" w:hAnsi="Arial" w:cs="Arial"/>
+          <w:b/>
           <w:sz w:val="24"/>
           <w:szCs w:val="24"/>
         </w:rPr>
       </w:pPr>
-    </w:p>
-    <w:p>
-      <w:pPr>
+      <w:r>
         <w:rPr>
-          <w:rFonts w:ascii="Arial" w:hAnsi="Arial" w:cs="Arial"/>
+          <w:rFonts w:ascii="Arial" w:eastAsia="Times New Roman" w:hAnsi="Arial" w:cs="Arial"/>
+          <w:b/>
+          <w:color w:val="000000"/>
           <w:sz w:val="24"/>
           <w:szCs w:val="24"/>
         </w:rPr>
-      </w:pPr>
+        <w:t>İş Paketleri:</w:t>
+      </w:r>
     </w:p>
     <w:p>
       <w:pPr>
+        <w:numPr>
+          <w:ilvl w:val="0"/>
+          <w:numId w:val="16"/>
+        </w:numPr>
+        <w:spacing w:after="0" w:line="360" w:lineRule="auto"/>
+        <w:jc w:val="both"/>
+        <w:textAlignment w:val="baseline"/>
         <w:rPr>
-          <w:rFonts w:ascii="Arial" w:hAnsi="Arial" w:cs="Arial"/>
+          <w:rFonts w:ascii="Arial" w:eastAsia="Times New Roman" w:hAnsi="Arial" w:cs="Arial"/>
+          <w:color w:val="000000"/>
           <w:sz w:val="24"/>
           <w:szCs w:val="24"/>
         </w:rPr>
       </w:pPr>
-    </w:p>
-    <w:p>
-      <w:pPr>
+      <w:r>
         <w:rPr>
-          <w:rFonts w:ascii="Arial" w:hAnsi="Arial" w:cs="Arial"/>
+          <w:rFonts w:ascii="Arial" w:eastAsia="Times New Roman" w:hAnsi="Arial" w:cs="Arial"/>
+          <w:color w:val="000000"/>
           <w:sz w:val="24"/>
           <w:szCs w:val="24"/>
         </w:rPr>
-      </w:pPr>
+        <w:t>Literatür araştırması</w:t>
+      </w:r>
     </w:p>
     <w:p>
       <w:pPr>
+        <w:numPr>
+          <w:ilvl w:val="0"/>
+          <w:numId w:val="16"/>
+        </w:numPr>
+        <w:spacing w:after="0" w:line="360" w:lineRule="auto"/>
+        <w:jc w:val="both"/>
+        <w:textAlignment w:val="baseline"/>
         <w:rPr>
-          <w:rFonts w:ascii="Arial" w:hAnsi="Arial" w:cs="Arial"/>
+          <w:rFonts w:ascii="Arial" w:eastAsia="Times New Roman" w:hAnsi="Arial" w:cs="Arial"/>
+          <w:color w:val="000000"/>
           <w:sz w:val="24"/>
           <w:szCs w:val="24"/>
         </w:rPr>
       </w:pPr>
-    </w:p>
-    <w:p>
-      <w:pPr>
+      <w:r>
         <w:rPr>
-          <w:rFonts w:ascii="Arial" w:hAnsi="Arial" w:cs="Arial"/>
+          <w:rFonts w:ascii="Arial" w:eastAsia="Times New Roman" w:hAnsi="Arial" w:cs="Arial"/>
+          <w:color w:val="000000"/>
           <w:sz w:val="24"/>
           <w:szCs w:val="24"/>
         </w:rPr>
-      </w:pPr>
-    </w:p>
-    <w:p>
-      <w:pPr>
+        <w:t xml:space="preserve">Benzetim çalışmaları ile motor </w:t>
+      </w:r>
+      <w:proofErr w:type="gramStart"/>
+      <w:r>
         <w:rPr>
-          <w:rFonts w:ascii="Arial" w:hAnsi="Arial" w:cs="Arial"/>
+          <w:rFonts w:ascii="Arial" w:eastAsia="Times New Roman" w:hAnsi="Arial" w:cs="Arial"/>
+          <w:color w:val="000000"/>
           <w:sz w:val="24"/>
           <w:szCs w:val="24"/>
         </w:rPr>
-      </w:pPr>
-    </w:p>
-    <w:p>
-      <w:pPr>
+        <w:t>konfigürasyonunun</w:t>
+      </w:r>
+      <w:proofErr w:type="gramEnd"/>
+      <w:r>
         <w:rPr>
-          <w:rFonts w:ascii="Arial" w:hAnsi="Arial" w:cs="Arial"/>
+          <w:rFonts w:ascii="Arial" w:eastAsia="Times New Roman" w:hAnsi="Arial" w:cs="Arial"/>
+          <w:color w:val="000000"/>
           <w:sz w:val="24"/>
           <w:szCs w:val="24"/>
         </w:rPr>
-      </w:pPr>
+        <w:t xml:space="preserve"> ve sürücü topolojisinin belirlenmesi</w:t>
+      </w:r>
     </w:p>
     <w:p>
       <w:pPr>
+        <w:numPr>
+          <w:ilvl w:val="0"/>
+          <w:numId w:val="16"/>
+        </w:numPr>
+        <w:spacing w:after="0" w:line="360" w:lineRule="auto"/>
+        <w:jc w:val="both"/>
+        <w:textAlignment w:val="baseline"/>
         <w:rPr>
-          <w:rFonts w:ascii="Arial" w:hAnsi="Arial" w:cs="Arial"/>
+          <w:rFonts w:ascii="Arial" w:eastAsia="Times New Roman" w:hAnsi="Arial" w:cs="Arial"/>
+          <w:color w:val="000000"/>
           <w:sz w:val="24"/>
           <w:szCs w:val="24"/>
         </w:rPr>
       </w:pPr>
-    </w:p>
-    <w:p>
-      <w:pPr>
+      <w:proofErr w:type="spellStart"/>
+      <w:r>
         <w:rPr>
-          <w:rFonts w:ascii="Arial" w:hAnsi="Arial" w:cs="Arial"/>
+          <w:rFonts w:ascii="Arial" w:eastAsia="Times New Roman" w:hAnsi="Arial" w:cs="Arial"/>
+          <w:color w:val="000000"/>
           <w:sz w:val="24"/>
           <w:szCs w:val="24"/>
         </w:rPr>
-      </w:pPr>
-    </w:p>
-    <w:p>
-      <w:pPr>
+        <w:t>GaN’lı</w:t>
+      </w:r>
+      <w:proofErr w:type="spellEnd"/>
+      <w:r>
         <w:rPr>
-          <w:rFonts w:ascii="Arial" w:hAnsi="Arial" w:cs="Arial"/>
+          <w:rFonts w:ascii="Arial" w:eastAsia="Times New Roman" w:hAnsi="Arial" w:cs="Arial"/>
+          <w:color w:val="000000"/>
           <w:sz w:val="24"/>
           <w:szCs w:val="24"/>
         </w:rPr>
-      </w:pPr>
+        <w:t xml:space="preserve"> motor sürücü çevirgeci tasarımı ve benzetim çalışmaları</w:t>
+      </w:r>
     </w:p>
     <w:p>
       <w:pPr>
+        <w:numPr>
+          <w:ilvl w:val="0"/>
+          <w:numId w:val="16"/>
+        </w:numPr>
+        <w:spacing w:after="0" w:line="360" w:lineRule="auto"/>
+        <w:jc w:val="both"/>
+        <w:textAlignment w:val="baseline"/>
         <w:rPr>
-          <w:rFonts w:ascii="Arial" w:hAnsi="Arial" w:cs="Arial"/>
+          <w:rFonts w:ascii="Arial" w:eastAsia="Times New Roman" w:hAnsi="Arial" w:cs="Arial"/>
+          <w:color w:val="000000"/>
           <w:sz w:val="24"/>
           <w:szCs w:val="24"/>
         </w:rPr>
       </w:pPr>
-    </w:p>
-    <w:p>
-      <w:pPr>
+      <w:r>
         <w:rPr>
-          <w:rFonts w:ascii="Arial" w:hAnsi="Arial" w:cs="Arial"/>
+          <w:rFonts w:ascii="Arial" w:eastAsia="Times New Roman" w:hAnsi="Arial" w:cs="Arial"/>
+          <w:color w:val="000000"/>
           <w:sz w:val="24"/>
           <w:szCs w:val="24"/>
         </w:rPr>
-      </w:pPr>
+        <w:t>Optimum kondansatör seçimi, pasif elemanların tasarımı ve benzetim çalışmaları</w:t>
+      </w:r>
     </w:p>
     <w:p>
       <w:pPr>
+        <w:numPr>
+          <w:ilvl w:val="0"/>
+          <w:numId w:val="16"/>
+        </w:numPr>
+        <w:spacing w:after="0" w:line="360" w:lineRule="auto"/>
+        <w:jc w:val="both"/>
+        <w:textAlignment w:val="baseline"/>
         <w:rPr>
-          <w:rFonts w:ascii="Arial" w:hAnsi="Arial" w:cs="Arial"/>
+          <w:rFonts w:ascii="Arial" w:eastAsia="Times New Roman" w:hAnsi="Arial" w:cs="Arial"/>
+          <w:color w:val="000000"/>
           <w:sz w:val="24"/>
           <w:szCs w:val="24"/>
         </w:rPr>
       </w:pPr>
-    </w:p>
-    <w:p>
-      <w:pPr>
+      <w:r>
         <w:rPr>
-          <w:rFonts w:ascii="Arial" w:hAnsi="Arial" w:cs="Arial"/>
+          <w:rFonts w:ascii="Arial" w:eastAsia="Times New Roman" w:hAnsi="Arial" w:cs="Arial"/>
+          <w:color w:val="000000"/>
           <w:sz w:val="24"/>
           <w:szCs w:val="24"/>
         </w:rPr>
-      </w:pPr>
-    </w:p>
-    <w:p>
-      <w:pPr>
+        <w:t xml:space="preserve">Prototipte kullanılacak malzemelerin </w:t>
+      </w:r>
+      <w:proofErr w:type="spellStart"/>
+      <w:r>
         <w:rPr>
-          <w:rFonts w:ascii="Arial" w:hAnsi="Arial" w:cs="Arial"/>
+          <w:rFonts w:ascii="Arial" w:eastAsia="Times New Roman" w:hAnsi="Arial" w:cs="Arial"/>
+          <w:color w:val="000000"/>
           <w:sz w:val="24"/>
           <w:szCs w:val="24"/>
         </w:rPr>
-      </w:pPr>
+        <w:t>tedariği</w:t>
+      </w:r>
+      <w:proofErr w:type="spellEnd"/>
     </w:p>
     <w:p>
       <w:pPr>
+        <w:numPr>
+          <w:ilvl w:val="0"/>
+          <w:numId w:val="16"/>
+        </w:numPr>
+        <w:spacing w:after="0" w:line="360" w:lineRule="auto"/>
+        <w:jc w:val="both"/>
+        <w:textAlignment w:val="baseline"/>
         <w:rPr>
-          <w:rFonts w:ascii="Arial" w:hAnsi="Arial" w:cs="Arial"/>
+          <w:rFonts w:ascii="Arial" w:eastAsia="Times New Roman" w:hAnsi="Arial" w:cs="Arial"/>
+          <w:color w:val="000000"/>
           <w:sz w:val="24"/>
           <w:szCs w:val="24"/>
         </w:rPr>
       </w:pPr>
-    </w:p>
-    <w:p>
-      <w:pPr>
+      <w:r>
         <w:rPr>
-          <w:rFonts w:ascii="Arial" w:hAnsi="Arial" w:cs="Arial"/>
+          <w:rFonts w:ascii="Arial" w:eastAsia="Times New Roman" w:hAnsi="Arial" w:cs="Arial"/>
+          <w:color w:val="000000"/>
           <w:sz w:val="24"/>
           <w:szCs w:val="24"/>
         </w:rPr>
-      </w:pPr>
+        <w:t>Baskı devre kartı tasarımı, üretimi, dizgisi ve testi</w:t>
+      </w:r>
     </w:p>
     <w:p>
       <w:pPr>
-        <w:tabs>
-          <w:tab w:val="left" w:pos="8368"/>
-        </w:tabs>
+        <w:numPr>
+          <w:ilvl w:val="0"/>
+          <w:numId w:val="16"/>
+        </w:numPr>
+        <w:spacing w:after="0" w:line="360" w:lineRule="auto"/>
+        <w:jc w:val="both"/>
+        <w:textAlignment w:val="baseline"/>
         <w:rPr>
-          <w:rFonts w:ascii="Arial" w:hAnsi="Arial" w:cs="Arial"/>
+          <w:rFonts w:ascii="Arial" w:eastAsia="Times New Roman" w:hAnsi="Arial" w:cs="Arial"/>
+          <w:color w:val="000000"/>
           <w:sz w:val="24"/>
           <w:szCs w:val="24"/>
         </w:rPr>
       </w:pPr>
+      <w:proofErr w:type="spellStart"/>
       <w:r>
         <w:rPr>
-          <w:rFonts w:ascii="Arial" w:hAnsi="Arial" w:cs="Arial"/>
+          <w:rFonts w:ascii="Arial" w:eastAsia="Times New Roman" w:hAnsi="Arial" w:cs="Arial"/>
+          <w:color w:val="000000"/>
           <w:sz w:val="24"/>
           <w:szCs w:val="24"/>
         </w:rPr>
-        <w:tab/>
+        <w:t>Mikrodenetleyici</w:t>
+      </w:r>
+      <w:proofErr w:type="spellEnd"/>
+      <w:r>
+        <w:rPr>
+          <w:rFonts w:ascii="Arial" w:eastAsia="Times New Roman" w:hAnsi="Arial" w:cs="Arial"/>
+          <w:color w:val="000000"/>
+          <w:sz w:val="24"/>
+          <w:szCs w:val="24"/>
+        </w:rPr>
+        <w:t xml:space="preserve"> gömülü yazılımının geliştirilmesi</w:t>
       </w:r>
     </w:p>
     <w:p>
       <w:pPr>
+        <w:numPr>
+          <w:ilvl w:val="0"/>
+          <w:numId w:val="16"/>
+        </w:numPr>
+        <w:spacing w:after="0" w:line="360" w:lineRule="auto"/>
+        <w:jc w:val="both"/>
+        <w:textAlignment w:val="baseline"/>
         <w:rPr>
-          <w:rFonts w:ascii="Arial" w:hAnsi="Arial" w:cs="Arial"/>
+          <w:rFonts w:ascii="Arial" w:eastAsia="Times New Roman" w:hAnsi="Arial" w:cs="Arial"/>
+          <w:color w:val="000000"/>
           <w:sz w:val="24"/>
           <w:szCs w:val="24"/>
         </w:rPr>
       </w:pPr>
-      <w:bookmarkStart w:id="0" w:name="_GoBack"/>
-      <w:bookmarkEnd w:id="0"/>
+      <w:r>
+        <w:rPr>
+          <w:rFonts w:ascii="Arial" w:eastAsia="Times New Roman" w:hAnsi="Arial" w:cs="Arial"/>
+          <w:color w:val="000000"/>
+          <w:sz w:val="24"/>
+          <w:szCs w:val="24"/>
+        </w:rPr>
+        <w:t xml:space="preserve">Sürücünün standart </w:t>
+      </w:r>
+      <w:proofErr w:type="spellStart"/>
+      <w:r>
+        <w:rPr>
+          <w:rFonts w:ascii="Arial" w:eastAsia="Times New Roman" w:hAnsi="Arial" w:cs="Arial"/>
+          <w:color w:val="000000"/>
+          <w:sz w:val="24"/>
+          <w:szCs w:val="24"/>
+        </w:rPr>
+        <w:t>endüktif-rezistif</w:t>
+      </w:r>
+      <w:proofErr w:type="spellEnd"/>
+      <w:r>
+        <w:rPr>
+          <w:rFonts w:ascii="Arial" w:eastAsia="Times New Roman" w:hAnsi="Arial" w:cs="Arial"/>
+          <w:color w:val="000000"/>
+          <w:sz w:val="24"/>
+          <w:szCs w:val="24"/>
+        </w:rPr>
+        <w:t xml:space="preserve"> yük altında test edilmesi</w:t>
+      </w:r>
+    </w:p>
+    <w:p>
+      <w:pPr>
+        <w:numPr>
+          <w:ilvl w:val="0"/>
+          <w:numId w:val="16"/>
+        </w:numPr>
+        <w:spacing w:after="0" w:line="360" w:lineRule="auto"/>
+        <w:jc w:val="both"/>
+        <w:textAlignment w:val="baseline"/>
+        <w:rPr>
+          <w:rFonts w:ascii="Arial" w:eastAsia="Times New Roman" w:hAnsi="Arial" w:cs="Arial"/>
+          <w:color w:val="000000"/>
+          <w:sz w:val="24"/>
+          <w:szCs w:val="24"/>
+        </w:rPr>
+      </w:pPr>
+      <w:r>
+        <w:rPr>
+          <w:rFonts w:ascii="Arial" w:eastAsia="Times New Roman" w:hAnsi="Arial" w:cs="Arial"/>
+          <w:color w:val="000000"/>
+          <w:sz w:val="24"/>
+          <w:szCs w:val="24"/>
+        </w:rPr>
+        <w:t>Sürücünün bir motor ile test edilmesi</w:t>
+      </w:r>
     </w:p>
     <w:sectPr>
       <w:headerReference w:type="default" r:id="rId8"/>
@@ -1508,6 +4493,119 @@
     </w:lvl>
   </w:abstractNum>
   <w:abstractNum w:abstractNumId="7" w15:restartNumberingAfterBreak="0">
+    <w:nsid w:val="34002643"/>
+    <w:multiLevelType w:val="multilevel"/>
+    <w:tmpl w:val="064ABE98"/>
+    <w:lvl w:ilvl="0">
+      <w:start w:val="1"/>
+      <w:numFmt w:val="upperLetter"/>
+      <w:lvlText w:val="%1."/>
+      <w:lvlJc w:val="left"/>
+      <w:pPr>
+        <w:tabs>
+          <w:tab w:val="num" w:pos="720"/>
+        </w:tabs>
+        <w:ind w:left="720" w:hanging="360"/>
+      </w:pPr>
+    </w:lvl>
+    <w:lvl w:ilvl="1" w:tentative="1">
+      <w:start w:val="1"/>
+      <w:numFmt w:val="decimal"/>
+      <w:lvlText w:val="%2."/>
+      <w:lvlJc w:val="left"/>
+      <w:pPr>
+        <w:tabs>
+          <w:tab w:val="num" w:pos="1440"/>
+        </w:tabs>
+        <w:ind w:left="1440" w:hanging="360"/>
+      </w:pPr>
+    </w:lvl>
+    <w:lvl w:ilvl="2" w:tentative="1">
+      <w:start w:val="1"/>
+      <w:numFmt w:val="decimal"/>
+      <w:lvlText w:val="%3."/>
+      <w:lvlJc w:val="left"/>
+      <w:pPr>
+        <w:tabs>
+          <w:tab w:val="num" w:pos="2160"/>
+        </w:tabs>
+        <w:ind w:left="2160" w:hanging="360"/>
+      </w:pPr>
+    </w:lvl>
+    <w:lvl w:ilvl="3" w:tentative="1">
+      <w:start w:val="1"/>
+      <w:numFmt w:val="decimal"/>
+      <w:lvlText w:val="%4."/>
+      <w:lvlJc w:val="left"/>
+      <w:pPr>
+        <w:tabs>
+          <w:tab w:val="num" w:pos="2880"/>
+        </w:tabs>
+        <w:ind w:left="2880" w:hanging="360"/>
+      </w:pPr>
+    </w:lvl>
+    <w:lvl w:ilvl="4" w:tentative="1">
+      <w:start w:val="1"/>
+      <w:numFmt w:val="decimal"/>
+      <w:lvlText w:val="%5."/>
+      <w:lvlJc w:val="left"/>
+      <w:pPr>
+        <w:tabs>
+          <w:tab w:val="num" w:pos="3600"/>
+        </w:tabs>
+        <w:ind w:left="3600" w:hanging="360"/>
+      </w:pPr>
+    </w:lvl>
+    <w:lvl w:ilvl="5" w:tentative="1">
+      <w:start w:val="1"/>
+      <w:numFmt w:val="decimal"/>
+      <w:lvlText w:val="%6."/>
+      <w:lvlJc w:val="left"/>
+      <w:pPr>
+        <w:tabs>
+          <w:tab w:val="num" w:pos="4320"/>
+        </w:tabs>
+        <w:ind w:left="4320" w:hanging="360"/>
+      </w:pPr>
+    </w:lvl>
+    <w:lvl w:ilvl="6" w:tentative="1">
+      <w:start w:val="1"/>
+      <w:numFmt w:val="decimal"/>
+      <w:lvlText w:val="%7."/>
+      <w:lvlJc w:val="left"/>
+      <w:pPr>
+        <w:tabs>
+          <w:tab w:val="num" w:pos="5040"/>
+        </w:tabs>
+        <w:ind w:left="5040" w:hanging="360"/>
+      </w:pPr>
+    </w:lvl>
+    <w:lvl w:ilvl="7" w:tentative="1">
+      <w:start w:val="1"/>
+      <w:numFmt w:val="decimal"/>
+      <w:lvlText w:val="%8."/>
+      <w:lvlJc w:val="left"/>
+      <w:pPr>
+        <w:tabs>
+          <w:tab w:val="num" w:pos="5760"/>
+        </w:tabs>
+        <w:ind w:left="5760" w:hanging="360"/>
+      </w:pPr>
+    </w:lvl>
+    <w:lvl w:ilvl="8" w:tentative="1">
+      <w:start w:val="1"/>
+      <w:numFmt w:val="decimal"/>
+      <w:lvlText w:val="%9."/>
+      <w:lvlJc w:val="left"/>
+      <w:pPr>
+        <w:tabs>
+          <w:tab w:val="num" w:pos="6480"/>
+        </w:tabs>
+        <w:ind w:left="6480" w:hanging="360"/>
+      </w:pPr>
+    </w:lvl>
+  </w:abstractNum>
+  <w:abstractNum w:abstractNumId="8" w15:restartNumberingAfterBreak="0">
     <w:nsid w:val="378F1F55"/>
     <w:multiLevelType w:val="hybridMultilevel"/>
     <w:tmpl w:val="4AF649C4"/>
@@ -1620,7 +4718,7 @@
       </w:rPr>
     </w:lvl>
   </w:abstractNum>
-  <w:abstractNum w:abstractNumId="8" w15:restartNumberingAfterBreak="0">
+  <w:abstractNum w:abstractNumId="9" w15:restartNumberingAfterBreak="0">
     <w:nsid w:val="4DF27324"/>
     <w:multiLevelType w:val="hybridMultilevel"/>
     <w:tmpl w:val="FA505FE4"/>
@@ -1760,7 +4858,7 @@
       </w:rPr>
     </w:lvl>
   </w:abstractNum>
-  <w:abstractNum w:abstractNumId="9" w15:restartNumberingAfterBreak="0">
+  <w:abstractNum w:abstractNumId="10" w15:restartNumberingAfterBreak="0">
     <w:nsid w:val="4F6C15F6"/>
     <w:multiLevelType w:val="hybridMultilevel"/>
     <w:tmpl w:val="8C7CDF6E"/>
@@ -1873,7 +4971,7 @@
       </w:rPr>
     </w:lvl>
   </w:abstractNum>
-  <w:abstractNum w:abstractNumId="10" w15:restartNumberingAfterBreak="0">
+  <w:abstractNum w:abstractNumId="11" w15:restartNumberingAfterBreak="0">
     <w:nsid w:val="5BBB5FF2"/>
     <w:multiLevelType w:val="hybridMultilevel"/>
     <w:tmpl w:val="3E26A4FC"/>
@@ -1986,7 +5084,7 @@
       </w:rPr>
     </w:lvl>
   </w:abstractNum>
-  <w:abstractNum w:abstractNumId="11" w15:restartNumberingAfterBreak="0">
+  <w:abstractNum w:abstractNumId="12" w15:restartNumberingAfterBreak="0">
     <w:nsid w:val="5D3C0216"/>
     <w:multiLevelType w:val="hybridMultilevel"/>
     <w:tmpl w:val="71C27DEE"/>
@@ -2099,7 +5197,7 @@
       </w:rPr>
     </w:lvl>
   </w:abstractNum>
-  <w:abstractNum w:abstractNumId="12" w15:restartNumberingAfterBreak="0">
+  <w:abstractNum w:abstractNumId="13" w15:restartNumberingAfterBreak="0">
     <w:nsid w:val="66E413DF"/>
     <w:multiLevelType w:val="hybridMultilevel"/>
     <w:tmpl w:val="1F94B3EC"/>
@@ -2212,7 +5310,7 @@
       </w:rPr>
     </w:lvl>
   </w:abstractNum>
-  <w:abstractNum w:abstractNumId="13" w15:restartNumberingAfterBreak="0">
+  <w:abstractNum w:abstractNumId="14" w15:restartNumberingAfterBreak="0">
     <w:nsid w:val="70F07FF3"/>
     <w:multiLevelType w:val="hybridMultilevel"/>
     <w:tmpl w:val="B5864872"/>
@@ -2325,7 +5423,7 @@
       </w:rPr>
     </w:lvl>
   </w:abstractNum>
-  <w:abstractNum w:abstractNumId="14" w15:restartNumberingAfterBreak="0">
+  <w:abstractNum w:abstractNumId="15" w15:restartNumberingAfterBreak="0">
     <w:nsid w:val="7926749B"/>
     <w:multiLevelType w:val="hybridMultilevel"/>
     <w:tmpl w:val="4658F88A"/>
@@ -2445,7 +5543,7 @@
     <w:abstractNumId w:val="6"/>
   </w:num>
   <w:num w:numId="3">
-    <w:abstractNumId w:val="8"/>
+    <w:abstractNumId w:val="9"/>
   </w:num>
   <w:num w:numId="4">
     <w:abstractNumId w:val="2"/>
@@ -2454,34 +5552,37 @@
     <w:abstractNumId w:val="4"/>
   </w:num>
   <w:num w:numId="6">
-    <w:abstractNumId w:val="7"/>
+    <w:abstractNumId w:val="8"/>
   </w:num>
   <w:num w:numId="7">
     <w:abstractNumId w:val="1"/>
   </w:num>
   <w:num w:numId="8">
-    <w:abstractNumId w:val="9"/>
+    <w:abstractNumId w:val="10"/>
   </w:num>
   <w:num w:numId="9">
-    <w:abstractNumId w:val="10"/>
+    <w:abstractNumId w:val="11"/>
   </w:num>
   <w:num w:numId="10">
     <w:abstractNumId w:val="3"/>
   </w:num>
   <w:num w:numId="11">
-    <w:abstractNumId w:val="14"/>
+    <w:abstractNumId w:val="15"/>
   </w:num>
   <w:num w:numId="12">
     <w:abstractNumId w:val="5"/>
   </w:num>
   <w:num w:numId="13">
+    <w:abstractNumId w:val="13"/>
+  </w:num>
+  <w:num w:numId="14">
     <w:abstractNumId w:val="12"/>
   </w:num>
-  <w:num w:numId="14">
-    <w:abstractNumId w:val="11"/>
+  <w:num w:numId="15">
+    <w:abstractNumId w:val="14"/>
   </w:num>
-  <w:num w:numId="15">
-    <w:abstractNumId w:val="13"/>
+  <w:num w:numId="16">
+    <w:abstractNumId w:val="7"/>
   </w:num>
 </w:numbering>
 </file>
@@ -3094,6 +6195,25 @@
       <w:szCs w:val="16"/>
     </w:rPr>
   </w:style>
+  <w:style w:type="table" w:styleId="TableGrid">
+    <w:name w:val="Table Grid"/>
+    <w:basedOn w:val="TableNormal"/>
+    <w:uiPriority w:val="59"/>
+    <w:rsid w:val="0083208F"/>
+    <w:pPr>
+      <w:spacing w:after="0" w:line="240" w:lineRule="auto"/>
+    </w:pPr>
+    <w:tblPr>
+      <w:tblBorders>
+        <w:top w:val="single" w:sz="4" w:space="0" w:color="auto"/>
+        <w:left w:val="single" w:sz="4" w:space="0" w:color="auto"/>
+        <w:bottom w:val="single" w:sz="4" w:space="0" w:color="auto"/>
+        <w:right w:val="single" w:sz="4" w:space="0" w:color="auto"/>
+        <w:insideH w:val="single" w:sz="4" w:space="0" w:color="auto"/>
+        <w:insideV w:val="single" w:sz="4" w:space="0" w:color="auto"/>
+      </w:tblBorders>
+    </w:tblPr>
+  </w:style>
 </w:styles>
 </file>
 
@@ -3387,7 +6507,7 @@
 </file>
 
 <file path=customXml/itemProps1.xml><?xml version="1.0" encoding="utf-8"?>
-<ds:datastoreItem xmlns:ds="http://schemas.openxmlformats.org/officeDocument/2006/customXml" ds:itemID="{BE1F9ADE-0A1F-4B80-B590-1DBE06E695FE}">
+<ds:datastoreItem xmlns:ds="http://schemas.openxmlformats.org/officeDocument/2006/customXml" ds:itemID="{9B2BAE3D-1D48-423E-8BE7-D6CD17D29713}">
   <ds:schemaRefs>
     <ds:schemaRef ds:uri="http://schemas.openxmlformats.org/officeDocument/2006/bibliography"/>
   </ds:schemaRefs>

</xml_diff>